<commit_message>
poging tot de eerste vragen
</commit_message>
<xml_diff>
--- a/Labs2/calculationMMSE.docx
+++ b/Labs2/calculationMMSE.docx
@@ -12,20 +12,1901 @@
         <w:rPr>
           <w:rFonts w:eastAsiaTheme="minorEastAsia"/>
         </w:rPr>
-        <w:t xml:space="preserve">Q2: </w:t>
+        <w:t>Q1 :</w:t>
       </w:r>
+    </w:p>
+    <w:p>
+      <w:pPr>
+        <w:rPr>
+          <w:rFonts w:eastAsiaTheme="minorEastAsia"/>
+        </w:rPr>
+      </w:pPr>
+      <m:oMathPara>
+        <m:oMath>
+          <m:r>
+            <w:rPr>
+              <w:rFonts w:ascii="Cambria Math" w:hAnsi="Cambria Math"/>
+            </w:rPr>
+            <m:t>J</m:t>
+          </m:r>
+          <m:d>
+            <m:dPr>
+              <m:ctrlPr>
+                <w:rPr>
+                  <w:rFonts w:ascii="Cambria Math" w:hAnsi="Cambria Math"/>
+                  <w:i/>
+                </w:rPr>
+              </m:ctrlPr>
+            </m:dPr>
+            <m:e>
+              <m:r>
+                <w:rPr>
+                  <w:rFonts w:ascii="Cambria Math" w:hAnsi="Cambria Math"/>
+                </w:rPr>
+                <m:t>θ</m:t>
+              </m:r>
+            </m:e>
+          </m:d>
+          <m:r>
+            <w:rPr>
+              <w:rFonts w:ascii="Cambria Math" w:eastAsiaTheme="minorEastAsia" w:hAnsi="Cambria Math"/>
+            </w:rPr>
+            <m:t>= -</m:t>
+          </m:r>
+          <m:sSub>
+            <m:sSubPr>
+              <m:ctrlPr>
+                <w:rPr>
+                  <w:rFonts w:ascii="Cambria Math" w:eastAsiaTheme="minorEastAsia" w:hAnsi="Cambria Math"/>
+                  <w:i/>
+                </w:rPr>
+              </m:ctrlPr>
+            </m:sSubPr>
+            <m:e>
+              <m:r>
+                <w:rPr>
+                  <w:rFonts w:ascii="Cambria Math" w:eastAsiaTheme="minorEastAsia" w:hAnsi="Cambria Math"/>
+                </w:rPr>
+                <m:t>E</m:t>
+              </m:r>
+            </m:e>
+            <m:sub>
+              <m:r>
+                <w:rPr>
+                  <w:rFonts w:ascii="Cambria Math" w:eastAsiaTheme="minorEastAsia" w:hAnsi="Cambria Math"/>
+                </w:rPr>
+                <m:t>x,y~pdata</m:t>
+              </m:r>
+            </m:sub>
+          </m:sSub>
+          <m:func>
+            <m:funcPr>
+              <m:ctrlPr>
+                <w:rPr>
+                  <w:rFonts w:ascii="Cambria Math" w:eastAsiaTheme="minorEastAsia" w:hAnsi="Cambria Math"/>
+                  <w:i/>
+                </w:rPr>
+              </m:ctrlPr>
+            </m:funcPr>
+            <m:fName>
+              <m:r>
+                <m:rPr>
+                  <m:sty m:val="p"/>
+                </m:rPr>
+                <w:rPr>
+                  <w:rFonts w:ascii="Cambria Math" w:eastAsiaTheme="minorEastAsia" w:hAnsi="Cambria Math"/>
+                </w:rPr>
+                <m:t>log</m:t>
+              </m:r>
+            </m:fName>
+            <m:e>
+              <m:sSub>
+                <m:sSubPr>
+                  <m:ctrlPr>
+                    <w:rPr>
+                      <w:rFonts w:ascii="Cambria Math" w:eastAsiaTheme="minorEastAsia" w:hAnsi="Cambria Math"/>
+                      <w:i/>
+                    </w:rPr>
+                  </m:ctrlPr>
+                </m:sSubPr>
+                <m:e>
+                  <m:acc>
+                    <m:accPr>
+                      <m:ctrlPr>
+                        <w:rPr>
+                          <w:rFonts w:ascii="Cambria Math" w:eastAsiaTheme="minorEastAsia" w:hAnsi="Cambria Math"/>
+                          <w:i/>
+                        </w:rPr>
+                      </m:ctrlPr>
+                    </m:accPr>
+                    <m:e>
+                      <m:r>
+                        <w:rPr>
+                          <w:rFonts w:ascii="Cambria Math" w:eastAsiaTheme="minorEastAsia" w:hAnsi="Cambria Math"/>
+                        </w:rPr>
+                        <m:t>p</m:t>
+                      </m:r>
+                    </m:e>
+                  </m:acc>
+                </m:e>
+                <m:sub>
+                  <m:r>
+                    <w:rPr>
+                      <w:rFonts w:ascii="Cambria Math" w:eastAsiaTheme="minorEastAsia" w:hAnsi="Cambria Math"/>
+                    </w:rPr>
+                    <m:t>model</m:t>
+                  </m:r>
+                </m:sub>
+              </m:sSub>
+            </m:e>
+          </m:func>
+          <m:r>
+            <w:rPr>
+              <w:rFonts w:ascii="Cambria Math" w:eastAsiaTheme="minorEastAsia" w:hAnsi="Cambria Math"/>
+            </w:rPr>
+            <m:t>(y|x,θ)</m:t>
+          </m:r>
+        </m:oMath>
+      </m:oMathPara>
+    </w:p>
+    <w:p>
+      <w:pPr>
+        <w:rPr>
+          <w:rFonts w:eastAsiaTheme="minorEastAsia"/>
+        </w:rPr>
+      </w:pPr>
+      <m:oMathPara>
+        <m:oMath>
+          <m:r>
+            <w:rPr>
+              <w:rFonts w:ascii="Cambria Math" w:eastAsiaTheme="minorEastAsia" w:hAnsi="Cambria Math"/>
+            </w:rPr>
+            <m:t>J</m:t>
+          </m:r>
+          <m:d>
+            <m:dPr>
+              <m:ctrlPr>
+                <w:rPr>
+                  <w:rFonts w:ascii="Cambria Math" w:eastAsiaTheme="minorEastAsia" w:hAnsi="Cambria Math"/>
+                  <w:i/>
+                </w:rPr>
+              </m:ctrlPr>
+            </m:dPr>
+            <m:e>
+              <m:r>
+                <w:rPr>
+                  <w:rFonts w:ascii="Cambria Math" w:eastAsiaTheme="minorEastAsia" w:hAnsi="Cambria Math"/>
+                </w:rPr>
+                <m:t>θ</m:t>
+              </m:r>
+            </m:e>
+          </m:d>
+          <m:r>
+            <w:rPr>
+              <w:rFonts w:ascii="Cambria Math" w:eastAsiaTheme="minorEastAsia" w:hAnsi="Cambria Math"/>
+            </w:rPr>
+            <m:t>= -</m:t>
+          </m:r>
+          <m:func>
+            <m:funcPr>
+              <m:ctrlPr>
+                <w:rPr>
+                  <w:rFonts w:ascii="Cambria Math" w:eastAsiaTheme="minorEastAsia" w:hAnsi="Cambria Math"/>
+                  <w:i/>
+                </w:rPr>
+              </m:ctrlPr>
+            </m:funcPr>
+            <m:fName>
+              <m:r>
+                <m:rPr>
+                  <m:sty m:val="p"/>
+                </m:rPr>
+                <w:rPr>
+                  <w:rFonts w:ascii="Cambria Math" w:eastAsiaTheme="minorEastAsia" w:hAnsi="Cambria Math"/>
+                </w:rPr>
+                <m:t>log</m:t>
+              </m:r>
+            </m:fName>
+            <m:e>
+              <m:nary>
+                <m:naryPr>
+                  <m:chr m:val="∏"/>
+                  <m:limLoc m:val="undOvr"/>
+                  <m:ctrlPr>
+                    <w:rPr>
+                      <w:rFonts w:ascii="Cambria Math" w:eastAsiaTheme="minorEastAsia" w:hAnsi="Cambria Math"/>
+                      <w:i/>
+                    </w:rPr>
+                  </m:ctrlPr>
+                </m:naryPr>
+                <m:sub>
+                  <m:r>
+                    <w:rPr>
+                      <w:rFonts w:ascii="Cambria Math" w:eastAsiaTheme="minorEastAsia" w:hAnsi="Cambria Math"/>
+                    </w:rPr>
+                    <m:t>i=0</m:t>
+                  </m:r>
+                </m:sub>
+                <m:sup>
+                  <m:r>
+                    <w:rPr>
+                      <w:rFonts w:ascii="Cambria Math" w:eastAsiaTheme="minorEastAsia" w:hAnsi="Cambria Math"/>
+                    </w:rPr>
+                    <m:t>m-1</m:t>
+                  </m:r>
+                </m:sup>
+                <m:e>
+                  <m:sSub>
+                    <m:sSubPr>
+                      <m:ctrlPr>
+                        <w:rPr>
+                          <w:rFonts w:ascii="Cambria Math" w:eastAsiaTheme="minorEastAsia" w:hAnsi="Cambria Math"/>
+                          <w:i/>
+                        </w:rPr>
+                      </m:ctrlPr>
+                    </m:sSubPr>
+                    <m:e>
+                      <m:acc>
+                        <m:accPr>
+                          <m:ctrlPr>
+                            <w:rPr>
+                              <w:rFonts w:ascii="Cambria Math" w:eastAsiaTheme="minorEastAsia" w:hAnsi="Cambria Math"/>
+                              <w:i/>
+                            </w:rPr>
+                          </m:ctrlPr>
+                        </m:accPr>
+                        <m:e>
+                          <m:r>
+                            <w:rPr>
+                              <w:rFonts w:ascii="Cambria Math" w:eastAsiaTheme="minorEastAsia" w:hAnsi="Cambria Math"/>
+                            </w:rPr>
+                            <m:t>p</m:t>
+                          </m:r>
+                        </m:e>
+                      </m:acc>
+                    </m:e>
+                    <m:sub>
+                      <m:r>
+                        <w:rPr>
+                          <w:rFonts w:ascii="Cambria Math" w:eastAsiaTheme="minorEastAsia" w:hAnsi="Cambria Math"/>
+                        </w:rPr>
+                        <m:t>model</m:t>
+                      </m:r>
+                    </m:sub>
+                  </m:sSub>
+                </m:e>
+              </m:nary>
+            </m:e>
+          </m:func>
+          <m:d>
+            <m:dPr>
+              <m:ctrlPr>
+                <w:rPr>
+                  <w:rFonts w:ascii="Cambria Math" w:eastAsiaTheme="minorEastAsia" w:hAnsi="Cambria Math"/>
+                  <w:i/>
+                </w:rPr>
+              </m:ctrlPr>
+            </m:dPr>
+            <m:e>
+              <m:sSup>
+                <m:sSupPr>
+                  <m:ctrlPr>
+                    <w:rPr>
+                      <w:rFonts w:ascii="Cambria Math" w:eastAsiaTheme="minorEastAsia" w:hAnsi="Cambria Math"/>
+                      <w:i/>
+                    </w:rPr>
+                  </m:ctrlPr>
+                </m:sSupPr>
+                <m:e>
+                  <m:r>
+                    <w:rPr>
+                      <w:rFonts w:ascii="Cambria Math" w:eastAsiaTheme="minorEastAsia" w:hAnsi="Cambria Math"/>
+                    </w:rPr>
+                    <m:t>y</m:t>
+                  </m:r>
+                </m:e>
+                <m:sup>
+                  <m:r>
+                    <w:rPr>
+                      <w:rFonts w:ascii="Cambria Math" w:eastAsiaTheme="minorEastAsia" w:hAnsi="Cambria Math"/>
+                    </w:rPr>
+                    <m:t>(i)</m:t>
+                  </m:r>
+                </m:sup>
+              </m:sSup>
+            </m:e>
+            <m:e>
+              <m:sSup>
+                <m:sSupPr>
+                  <m:ctrlPr>
+                    <w:rPr>
+                      <w:rFonts w:ascii="Cambria Math" w:eastAsiaTheme="minorEastAsia" w:hAnsi="Cambria Math"/>
+                      <w:i/>
+                    </w:rPr>
+                  </m:ctrlPr>
+                </m:sSupPr>
+                <m:e>
+                  <m:r>
+                    <w:rPr>
+                      <w:rFonts w:ascii="Cambria Math" w:eastAsiaTheme="minorEastAsia" w:hAnsi="Cambria Math"/>
+                    </w:rPr>
+                    <m:t>x</m:t>
+                  </m:r>
+                </m:e>
+                <m:sup>
+                  <m:r>
+                    <w:rPr>
+                      <w:rFonts w:ascii="Cambria Math" w:eastAsiaTheme="minorEastAsia" w:hAnsi="Cambria Math"/>
+                    </w:rPr>
+                    <m:t>(i)</m:t>
+                  </m:r>
+                </m:sup>
+              </m:sSup>
+              <m:r>
+                <w:rPr>
+                  <w:rFonts w:ascii="Cambria Math" w:eastAsiaTheme="minorEastAsia" w:hAnsi="Cambria Math"/>
+                </w:rPr>
+                <m:t>,θ</m:t>
+              </m:r>
+            </m:e>
+          </m:d>
+        </m:oMath>
+      </m:oMathPara>
+    </w:p>
+    <w:p>
+      <w:pPr>
+        <w:rPr>
+          <w:rFonts w:eastAsiaTheme="minorEastAsia"/>
+        </w:rPr>
+      </w:pPr>
+      <m:oMathPara>
+        <m:oMath>
+          <m:r>
+            <w:rPr>
+              <w:rFonts w:ascii="Cambria Math" w:eastAsiaTheme="minorEastAsia" w:hAnsi="Cambria Math"/>
+            </w:rPr>
+            <m:t>J</m:t>
+          </m:r>
+          <m:d>
+            <m:dPr>
+              <m:ctrlPr>
+                <w:rPr>
+                  <w:rFonts w:ascii="Cambria Math" w:eastAsiaTheme="minorEastAsia" w:hAnsi="Cambria Math"/>
+                  <w:i/>
+                </w:rPr>
+              </m:ctrlPr>
+            </m:dPr>
+            <m:e>
+              <m:r>
+                <w:rPr>
+                  <w:rFonts w:ascii="Cambria Math" w:eastAsiaTheme="minorEastAsia" w:hAnsi="Cambria Math"/>
+                </w:rPr>
+                <m:t>θ</m:t>
+              </m:r>
+            </m:e>
+          </m:d>
+          <m:r>
+            <w:rPr>
+              <w:rFonts w:ascii="Cambria Math" w:eastAsiaTheme="minorEastAsia" w:hAnsi="Cambria Math"/>
+            </w:rPr>
+            <m:t>=-</m:t>
+          </m:r>
+          <m:nary>
+            <m:naryPr>
+              <m:chr m:val="∑"/>
+              <m:limLoc m:val="undOvr"/>
+              <m:ctrlPr>
+                <w:rPr>
+                  <w:rFonts w:ascii="Cambria Math" w:eastAsiaTheme="minorEastAsia" w:hAnsi="Cambria Math"/>
+                  <w:i/>
+                </w:rPr>
+              </m:ctrlPr>
+            </m:naryPr>
+            <m:sub>
+              <m:r>
+                <w:rPr>
+                  <w:rFonts w:ascii="Cambria Math" w:eastAsiaTheme="minorEastAsia" w:hAnsi="Cambria Math"/>
+                </w:rPr>
+                <m:t>i=0</m:t>
+              </m:r>
+            </m:sub>
+            <m:sup>
+              <m:r>
+                <w:rPr>
+                  <w:rFonts w:ascii="Cambria Math" w:eastAsiaTheme="minorEastAsia" w:hAnsi="Cambria Math"/>
+                </w:rPr>
+                <m:t>m-1</m:t>
+              </m:r>
+            </m:sup>
+            <m:e>
+              <m:r>
+                <w:rPr>
+                  <w:rFonts w:ascii="Cambria Math" w:eastAsiaTheme="minorEastAsia" w:hAnsi="Cambria Math"/>
+                </w:rPr>
+                <m:t>log</m:t>
+              </m:r>
+            </m:e>
+          </m:nary>
+          <m:sSub>
+            <m:sSubPr>
+              <m:ctrlPr>
+                <w:rPr>
+                  <w:rFonts w:ascii="Cambria Math" w:eastAsiaTheme="minorEastAsia" w:hAnsi="Cambria Math"/>
+                  <w:i/>
+                </w:rPr>
+              </m:ctrlPr>
+            </m:sSubPr>
+            <m:e>
+              <m:acc>
+                <m:accPr>
+                  <m:ctrlPr>
+                    <w:rPr>
+                      <w:rFonts w:ascii="Cambria Math" w:eastAsiaTheme="minorEastAsia" w:hAnsi="Cambria Math"/>
+                      <w:i/>
+                    </w:rPr>
+                  </m:ctrlPr>
+                </m:accPr>
+                <m:e>
+                  <m:r>
+                    <w:rPr>
+                      <w:rFonts w:ascii="Cambria Math" w:eastAsiaTheme="minorEastAsia" w:hAnsi="Cambria Math"/>
+                    </w:rPr>
+                    <m:t>p</m:t>
+                  </m:r>
+                </m:e>
+              </m:acc>
+            </m:e>
+            <m:sub>
+              <m:r>
+                <w:rPr>
+                  <w:rFonts w:ascii="Cambria Math" w:eastAsiaTheme="minorEastAsia" w:hAnsi="Cambria Math"/>
+                </w:rPr>
+                <m:t>model</m:t>
+              </m:r>
+            </m:sub>
+          </m:sSub>
+          <m:d>
+            <m:dPr>
+              <m:ctrlPr>
+                <w:rPr>
+                  <w:rFonts w:ascii="Cambria Math" w:eastAsiaTheme="minorEastAsia" w:hAnsi="Cambria Math"/>
+                  <w:i/>
+                </w:rPr>
+              </m:ctrlPr>
+            </m:dPr>
+            <m:e>
+              <m:sSup>
+                <m:sSupPr>
+                  <m:ctrlPr>
+                    <w:rPr>
+                      <w:rFonts w:ascii="Cambria Math" w:eastAsiaTheme="minorEastAsia" w:hAnsi="Cambria Math"/>
+                      <w:i/>
+                    </w:rPr>
+                  </m:ctrlPr>
+                </m:sSupPr>
+                <m:e>
+                  <m:r>
+                    <w:rPr>
+                      <w:rFonts w:ascii="Cambria Math" w:eastAsiaTheme="minorEastAsia" w:hAnsi="Cambria Math"/>
+                    </w:rPr>
+                    <m:t>y</m:t>
+                  </m:r>
+                </m:e>
+                <m:sup>
+                  <m:r>
+                    <w:rPr>
+                      <w:rFonts w:ascii="Cambria Math" w:eastAsiaTheme="minorEastAsia" w:hAnsi="Cambria Math"/>
+                    </w:rPr>
+                    <m:t>(i)</m:t>
+                  </m:r>
+                </m:sup>
+              </m:sSup>
+            </m:e>
+            <m:e>
+              <m:sSup>
+                <m:sSupPr>
+                  <m:ctrlPr>
+                    <w:rPr>
+                      <w:rFonts w:ascii="Cambria Math" w:eastAsiaTheme="minorEastAsia" w:hAnsi="Cambria Math"/>
+                      <w:i/>
+                    </w:rPr>
+                  </m:ctrlPr>
+                </m:sSupPr>
+                <m:e>
+                  <m:r>
+                    <w:rPr>
+                      <w:rFonts w:ascii="Cambria Math" w:eastAsiaTheme="minorEastAsia" w:hAnsi="Cambria Math"/>
+                    </w:rPr>
+                    <m:t>x</m:t>
+                  </m:r>
+                </m:e>
+                <m:sup>
+                  <m:r>
+                    <w:rPr>
+                      <w:rFonts w:ascii="Cambria Math" w:eastAsiaTheme="minorEastAsia" w:hAnsi="Cambria Math"/>
+                    </w:rPr>
+                    <m:t>(i)</m:t>
+                  </m:r>
+                </m:sup>
+              </m:sSup>
+              <m:r>
+                <w:rPr>
+                  <w:rFonts w:ascii="Cambria Math" w:eastAsiaTheme="minorEastAsia" w:hAnsi="Cambria Math"/>
+                </w:rPr>
+                <m:t>,θ</m:t>
+              </m:r>
+            </m:e>
+          </m:d>
+        </m:oMath>
+      </m:oMathPara>
+    </w:p>
+    <w:p>
+      <w:pPr>
+        <w:rPr>
+          <w:rFonts w:eastAsiaTheme="minorEastAsia"/>
+        </w:rPr>
+      </w:pPr>
+    </w:p>
+    <w:p>
+      <w:pPr>
+        <w:rPr>
+          <w:rFonts w:eastAsiaTheme="minorEastAsia"/>
+        </w:rPr>
+      </w:pPr>
+      <w:r>
+        <w:rPr>
+          <w:rFonts w:eastAsiaTheme="minorEastAsia"/>
+        </w:rPr>
+        <w:t xml:space="preserve">Q2 : </w:t>
+      </w:r>
+    </w:p>
+    <w:p>
+      <w:pPr>
+        <w:rPr>
+          <w:rFonts w:eastAsiaTheme="minorEastAsia"/>
+        </w:rPr>
+      </w:pPr>
+      <w:r>
+        <w:rPr>
+          <w:rFonts w:eastAsiaTheme="minorEastAsia"/>
+        </w:rPr>
+        <w:tab/>
+      </w:r>
+      <m:oMath>
+        <m:acc>
+          <m:accPr>
+            <m:ctrlPr>
+              <w:rPr>
+                <w:rFonts w:ascii="Cambria Math" w:eastAsiaTheme="minorEastAsia" w:hAnsi="Cambria Math"/>
+                <w:i/>
+              </w:rPr>
+            </m:ctrlPr>
+          </m:accPr>
+          <m:e>
+            <m:r>
+              <w:rPr>
+                <w:rFonts w:ascii="Cambria Math" w:eastAsiaTheme="minorEastAsia" w:hAnsi="Cambria Math"/>
+              </w:rPr>
+              <m:t>θ</m:t>
+            </m:r>
+          </m:e>
+        </m:acc>
+        <m:r>
+          <w:rPr>
+            <w:rFonts w:ascii="Cambria Math" w:eastAsiaTheme="minorEastAsia" w:hAnsi="Cambria Math"/>
+          </w:rPr>
+          <m:t>=argmi</m:t>
+        </m:r>
+        <m:sSub>
+          <m:sSubPr>
+            <m:ctrlPr>
+              <w:rPr>
+                <w:rFonts w:ascii="Cambria Math" w:eastAsiaTheme="minorEastAsia" w:hAnsi="Cambria Math"/>
+                <w:i/>
+              </w:rPr>
+            </m:ctrlPr>
+          </m:sSubPr>
+          <m:e>
+            <m:r>
+              <w:rPr>
+                <w:rFonts w:ascii="Cambria Math" w:eastAsiaTheme="minorEastAsia" w:hAnsi="Cambria Math"/>
+              </w:rPr>
+              <m:t>n</m:t>
+            </m:r>
+          </m:e>
+          <m:sub>
+            <m:r>
+              <w:rPr>
+                <w:rFonts w:ascii="Cambria Math" w:eastAsiaTheme="minorEastAsia" w:hAnsi="Cambria Math"/>
+              </w:rPr>
+              <m:t>θ</m:t>
+            </m:r>
+          </m:sub>
+        </m:sSub>
+        <m:r>
+          <w:rPr>
+            <w:rFonts w:ascii="Cambria Math" w:eastAsiaTheme="minorEastAsia" w:hAnsi="Cambria Math"/>
+          </w:rPr>
+          <m:t>J</m:t>
+        </m:r>
+        <m:d>
+          <m:dPr>
+            <m:ctrlPr>
+              <w:rPr>
+                <w:rFonts w:ascii="Cambria Math" w:eastAsiaTheme="minorEastAsia" w:hAnsi="Cambria Math"/>
+                <w:i/>
+              </w:rPr>
+            </m:ctrlPr>
+          </m:dPr>
+          <m:e>
+            <m:r>
+              <w:rPr>
+                <w:rFonts w:ascii="Cambria Math" w:eastAsiaTheme="minorEastAsia" w:hAnsi="Cambria Math"/>
+              </w:rPr>
+              <m:t>θ</m:t>
+            </m:r>
+          </m:e>
+        </m:d>
+        <m:r>
+          <w:rPr>
+            <w:rFonts w:ascii="Cambria Math" w:eastAsiaTheme="minorEastAsia" w:hAnsi="Cambria Math"/>
+          </w:rPr>
+          <m:t>=argmi</m:t>
+        </m:r>
+        <m:sSub>
+          <m:sSubPr>
+            <m:ctrlPr>
+              <w:rPr>
+                <w:rFonts w:ascii="Cambria Math" w:eastAsiaTheme="minorEastAsia" w:hAnsi="Cambria Math"/>
+                <w:i/>
+              </w:rPr>
+            </m:ctrlPr>
+          </m:sSubPr>
+          <m:e>
+            <m:r>
+              <w:rPr>
+                <w:rFonts w:ascii="Cambria Math" w:eastAsiaTheme="minorEastAsia" w:hAnsi="Cambria Math"/>
+              </w:rPr>
+              <m:t>n</m:t>
+            </m:r>
+          </m:e>
+          <m:sub>
+            <m:r>
+              <w:rPr>
+                <w:rFonts w:ascii="Cambria Math" w:eastAsiaTheme="minorEastAsia" w:hAnsi="Cambria Math"/>
+              </w:rPr>
+              <m:t>θ</m:t>
+            </m:r>
+          </m:sub>
+        </m:sSub>
+        <m:r>
+          <w:rPr>
+            <w:rFonts w:ascii="Cambria Math" w:eastAsiaTheme="minorEastAsia" w:hAnsi="Cambria Math"/>
+          </w:rPr>
+          <m:t xml:space="preserve"> (-</m:t>
+        </m:r>
+        <m:nary>
+          <m:naryPr>
+            <m:chr m:val="∑"/>
+            <m:limLoc m:val="undOvr"/>
+            <m:ctrlPr>
+              <w:rPr>
+                <w:rFonts w:ascii="Cambria Math" w:eastAsiaTheme="minorEastAsia" w:hAnsi="Cambria Math"/>
+                <w:i/>
+              </w:rPr>
+            </m:ctrlPr>
+          </m:naryPr>
+          <m:sub>
+            <m:r>
+              <w:rPr>
+                <w:rFonts w:ascii="Cambria Math" w:eastAsiaTheme="minorEastAsia" w:hAnsi="Cambria Math"/>
+              </w:rPr>
+              <m:t>i=0</m:t>
+            </m:r>
+          </m:sub>
+          <m:sup>
+            <m:r>
+              <w:rPr>
+                <w:rFonts w:ascii="Cambria Math" w:eastAsiaTheme="minorEastAsia" w:hAnsi="Cambria Math"/>
+              </w:rPr>
+              <m:t>m-1</m:t>
+            </m:r>
+          </m:sup>
+          <m:e>
+            <m:r>
+              <w:rPr>
+                <w:rFonts w:ascii="Cambria Math" w:eastAsiaTheme="minorEastAsia" w:hAnsi="Cambria Math"/>
+              </w:rPr>
+              <m:t>log</m:t>
+            </m:r>
+          </m:e>
+        </m:nary>
+        <m:sSub>
+          <m:sSubPr>
+            <m:ctrlPr>
+              <w:rPr>
+                <w:rFonts w:ascii="Cambria Math" w:eastAsiaTheme="minorEastAsia" w:hAnsi="Cambria Math"/>
+                <w:i/>
+              </w:rPr>
+            </m:ctrlPr>
+          </m:sSubPr>
+          <m:e>
+            <m:acc>
+              <m:accPr>
+                <m:ctrlPr>
+                  <w:rPr>
+                    <w:rFonts w:ascii="Cambria Math" w:eastAsiaTheme="minorEastAsia" w:hAnsi="Cambria Math"/>
+                    <w:i/>
+                  </w:rPr>
+                </m:ctrlPr>
+              </m:accPr>
+              <m:e>
+                <m:r>
+                  <w:rPr>
+                    <w:rFonts w:ascii="Cambria Math" w:eastAsiaTheme="minorEastAsia" w:hAnsi="Cambria Math"/>
+                  </w:rPr>
+                  <m:t>p</m:t>
+                </m:r>
+              </m:e>
+            </m:acc>
+          </m:e>
+          <m:sub>
+            <m:r>
+              <w:rPr>
+                <w:rFonts w:ascii="Cambria Math" w:eastAsiaTheme="minorEastAsia" w:hAnsi="Cambria Math"/>
+              </w:rPr>
+              <m:t>model</m:t>
+            </m:r>
+          </m:sub>
+        </m:sSub>
+        <m:d>
+          <m:dPr>
+            <m:ctrlPr>
+              <w:rPr>
+                <w:rFonts w:ascii="Cambria Math" w:eastAsiaTheme="minorEastAsia" w:hAnsi="Cambria Math"/>
+                <w:i/>
+              </w:rPr>
+            </m:ctrlPr>
+          </m:dPr>
+          <m:e>
+            <m:sSup>
+              <m:sSupPr>
+                <m:ctrlPr>
+                  <w:rPr>
+                    <w:rFonts w:ascii="Cambria Math" w:eastAsiaTheme="minorEastAsia" w:hAnsi="Cambria Math"/>
+                    <w:i/>
+                  </w:rPr>
+                </m:ctrlPr>
+              </m:sSupPr>
+              <m:e>
+                <m:r>
+                  <w:rPr>
+                    <w:rFonts w:ascii="Cambria Math" w:eastAsiaTheme="minorEastAsia" w:hAnsi="Cambria Math"/>
+                  </w:rPr>
+                  <m:t>y</m:t>
+                </m:r>
+              </m:e>
+              <m:sup>
+                <m:r>
+                  <w:rPr>
+                    <w:rFonts w:ascii="Cambria Math" w:eastAsiaTheme="minorEastAsia" w:hAnsi="Cambria Math"/>
+                  </w:rPr>
+                  <m:t>(i)</m:t>
+                </m:r>
+              </m:sup>
+            </m:sSup>
+          </m:e>
+          <m:e>
+            <m:sSup>
+              <m:sSupPr>
+                <m:ctrlPr>
+                  <w:rPr>
+                    <w:rFonts w:ascii="Cambria Math" w:eastAsiaTheme="minorEastAsia" w:hAnsi="Cambria Math"/>
+                    <w:i/>
+                  </w:rPr>
+                </m:ctrlPr>
+              </m:sSupPr>
+              <m:e>
+                <m:r>
+                  <w:rPr>
+                    <w:rFonts w:ascii="Cambria Math" w:eastAsiaTheme="minorEastAsia" w:hAnsi="Cambria Math"/>
+                  </w:rPr>
+                  <m:t>x</m:t>
+                </m:r>
+              </m:e>
+              <m:sup>
+                <m:r>
+                  <w:rPr>
+                    <w:rFonts w:ascii="Cambria Math" w:eastAsiaTheme="minorEastAsia" w:hAnsi="Cambria Math"/>
+                  </w:rPr>
+                  <m:t>(i)</m:t>
+                </m:r>
+              </m:sup>
+            </m:sSup>
+            <m:r>
+              <w:rPr>
+                <w:rFonts w:ascii="Cambria Math" w:eastAsiaTheme="minorEastAsia" w:hAnsi="Cambria Math"/>
+              </w:rPr>
+              <m:t>,θ</m:t>
+            </m:r>
+          </m:e>
+        </m:d>
+        <m:r>
+          <w:rPr>
+            <w:rFonts w:ascii="Cambria Math" w:eastAsiaTheme="minorEastAsia" w:hAnsi="Cambria Math"/>
+          </w:rPr>
+          <m:t>)</m:t>
+        </m:r>
+      </m:oMath>
+      <w:r>
+        <w:rPr>
+          <w:rFonts w:eastAsiaTheme="minorEastAsia"/>
+        </w:rPr>
+        <w:t xml:space="preserve"> </w:t>
+      </w:r>
+    </w:p>
+    <w:p>
+      <w:pPr>
+        <w:rPr>
+          <w:rFonts w:eastAsiaTheme="minorEastAsia"/>
+        </w:rPr>
+      </w:pPr>
+      <m:oMathPara>
+        <m:oMath>
+          <m:acc>
+            <m:accPr>
+              <m:ctrlPr>
+                <w:rPr>
+                  <w:rFonts w:ascii="Cambria Math" w:eastAsiaTheme="minorEastAsia" w:hAnsi="Cambria Math"/>
+                  <w:i/>
+                </w:rPr>
+              </m:ctrlPr>
+            </m:accPr>
+            <m:e>
+              <m:r>
+                <w:rPr>
+                  <w:rFonts w:ascii="Cambria Math" w:eastAsiaTheme="minorEastAsia" w:hAnsi="Cambria Math"/>
+                </w:rPr>
+                <m:t>θ</m:t>
+              </m:r>
+            </m:e>
+          </m:acc>
+          <m:r>
+            <w:rPr>
+              <w:rFonts w:ascii="Cambria Math" w:eastAsiaTheme="minorEastAsia" w:hAnsi="Cambria Math"/>
+            </w:rPr>
+            <m:t>=argmi</m:t>
+          </m:r>
+          <m:sSub>
+            <m:sSubPr>
+              <m:ctrlPr>
+                <w:rPr>
+                  <w:rFonts w:ascii="Cambria Math" w:eastAsiaTheme="minorEastAsia" w:hAnsi="Cambria Math"/>
+                  <w:i/>
+                </w:rPr>
+              </m:ctrlPr>
+            </m:sSubPr>
+            <m:e>
+              <m:r>
+                <w:rPr>
+                  <w:rFonts w:ascii="Cambria Math" w:eastAsiaTheme="minorEastAsia" w:hAnsi="Cambria Math"/>
+                </w:rPr>
+                <m:t>n</m:t>
+              </m:r>
+            </m:e>
+            <m:sub>
+              <m:r>
+                <w:rPr>
+                  <w:rFonts w:ascii="Cambria Math" w:eastAsiaTheme="minorEastAsia" w:hAnsi="Cambria Math"/>
+                </w:rPr>
+                <m:t>θ</m:t>
+              </m:r>
+            </m:sub>
+          </m:sSub>
+          <m:r>
+            <w:rPr>
+              <w:rFonts w:ascii="Cambria Math" w:eastAsiaTheme="minorEastAsia" w:hAnsi="Cambria Math"/>
+            </w:rPr>
+            <m:t xml:space="preserve"> </m:t>
+          </m:r>
+          <m:d>
+            <m:dPr>
+              <m:ctrlPr>
+                <w:rPr>
+                  <w:rFonts w:ascii="Cambria Math" w:eastAsiaTheme="minorEastAsia" w:hAnsi="Cambria Math"/>
+                  <w:i/>
+                </w:rPr>
+              </m:ctrlPr>
+            </m:dPr>
+            <m:e>
+              <m:r>
+                <w:rPr>
+                  <w:rFonts w:ascii="Cambria Math" w:eastAsiaTheme="minorEastAsia" w:hAnsi="Cambria Math"/>
+                </w:rPr>
+                <m:t>-</m:t>
+              </m:r>
+              <m:f>
+                <m:fPr>
+                  <m:ctrlPr>
+                    <w:rPr>
+                      <w:rFonts w:ascii="Cambria Math" w:eastAsiaTheme="minorEastAsia" w:hAnsi="Cambria Math"/>
+                      <w:i/>
+                    </w:rPr>
+                  </m:ctrlPr>
+                </m:fPr>
+                <m:num>
+                  <m:r>
+                    <w:rPr>
+                      <w:rFonts w:ascii="Cambria Math" w:eastAsiaTheme="minorEastAsia" w:hAnsi="Cambria Math"/>
+                    </w:rPr>
+                    <m:t>1</m:t>
+                  </m:r>
+                </m:num>
+                <m:den>
+                  <m:r>
+                    <w:rPr>
+                      <w:rFonts w:ascii="Cambria Math" w:eastAsiaTheme="minorEastAsia" w:hAnsi="Cambria Math"/>
+                    </w:rPr>
+                    <m:t>m</m:t>
+                  </m:r>
+                </m:den>
+              </m:f>
+              <m:nary>
+                <m:naryPr>
+                  <m:chr m:val="∑"/>
+                  <m:limLoc m:val="undOvr"/>
+                  <m:ctrlPr>
+                    <w:rPr>
+                      <w:rFonts w:ascii="Cambria Math" w:eastAsiaTheme="minorEastAsia" w:hAnsi="Cambria Math"/>
+                      <w:i/>
+                    </w:rPr>
+                  </m:ctrlPr>
+                </m:naryPr>
+                <m:sub>
+                  <m:r>
+                    <w:rPr>
+                      <w:rFonts w:ascii="Cambria Math" w:eastAsiaTheme="minorEastAsia" w:hAnsi="Cambria Math"/>
+                    </w:rPr>
+                    <m:t>i=0</m:t>
+                  </m:r>
+                </m:sub>
+                <m:sup>
+                  <m:r>
+                    <w:rPr>
+                      <w:rFonts w:ascii="Cambria Math" w:eastAsiaTheme="minorEastAsia" w:hAnsi="Cambria Math"/>
+                    </w:rPr>
+                    <m:t>m-1</m:t>
+                  </m:r>
+                </m:sup>
+                <m:e>
+                  <m:func>
+                    <m:funcPr>
+                      <m:ctrlPr>
+                        <w:rPr>
+                          <w:rFonts w:ascii="Cambria Math" w:eastAsiaTheme="minorEastAsia" w:hAnsi="Cambria Math"/>
+                          <w:i/>
+                        </w:rPr>
+                      </m:ctrlPr>
+                    </m:funcPr>
+                    <m:fName>
+                      <m:r>
+                        <m:rPr>
+                          <m:sty m:val="p"/>
+                        </m:rPr>
+                        <w:rPr>
+                          <w:rFonts w:ascii="Cambria Math" w:eastAsiaTheme="minorEastAsia" w:hAnsi="Cambria Math"/>
+                        </w:rPr>
+                        <m:t>log</m:t>
+                      </m:r>
+                    </m:fName>
+                    <m:e>
+                      <m:sSup>
+                        <m:sSupPr>
+                          <m:ctrlPr>
+                            <w:rPr>
+                              <w:rFonts w:ascii="Cambria Math" w:eastAsiaTheme="minorEastAsia" w:hAnsi="Cambria Math"/>
+                              <w:i/>
+                            </w:rPr>
+                          </m:ctrlPr>
+                        </m:sSupPr>
+                        <m:e>
+                          <m:r>
+                            <w:rPr>
+                              <w:rFonts w:ascii="Cambria Math" w:eastAsiaTheme="minorEastAsia" w:hAnsi="Cambria Math"/>
+                            </w:rPr>
+                            <m:t>e</m:t>
+                          </m:r>
+                        </m:e>
+                        <m:sup>
+                          <m:r>
+                            <w:rPr>
+                              <w:rFonts w:ascii="Cambria Math" w:eastAsiaTheme="minorEastAsia" w:hAnsi="Cambria Math"/>
+                            </w:rPr>
+                            <m:t>-</m:t>
+                          </m:r>
+                          <m:f>
+                            <m:fPr>
+                              <m:ctrlPr>
+                                <w:rPr>
+                                  <w:rFonts w:ascii="Cambria Math" w:eastAsiaTheme="minorEastAsia" w:hAnsi="Cambria Math"/>
+                                  <w:i/>
+                                </w:rPr>
+                              </m:ctrlPr>
+                            </m:fPr>
+                            <m:num>
+                              <m:r>
+                                <w:rPr>
+                                  <w:rFonts w:ascii="Cambria Math" w:eastAsiaTheme="minorEastAsia" w:hAnsi="Cambria Math"/>
+                                </w:rPr>
+                                <m:t>1</m:t>
+                              </m:r>
+                            </m:num>
+                            <m:den>
+                              <m:r>
+                                <w:rPr>
+                                  <w:rFonts w:ascii="Cambria Math" w:eastAsiaTheme="minorEastAsia" w:hAnsi="Cambria Math"/>
+                                </w:rPr>
+                                <m:t>2</m:t>
+                              </m:r>
+                              <m:sSup>
+                                <m:sSupPr>
+                                  <m:ctrlPr>
+                                    <w:rPr>
+                                      <w:rFonts w:ascii="Cambria Math" w:eastAsiaTheme="minorEastAsia" w:hAnsi="Cambria Math"/>
+                                      <w:i/>
+                                    </w:rPr>
+                                  </m:ctrlPr>
+                                </m:sSupPr>
+                                <m:e>
+                                  <m:r>
+                                    <w:rPr>
+                                      <w:rFonts w:ascii="Cambria Math" w:eastAsiaTheme="minorEastAsia" w:hAnsi="Cambria Math"/>
+                                    </w:rPr>
+                                    <m:t>σ</m:t>
+                                  </m:r>
+                                </m:e>
+                                <m:sup>
+                                  <m:r>
+                                    <w:rPr>
+                                      <w:rFonts w:ascii="Cambria Math" w:eastAsiaTheme="minorEastAsia" w:hAnsi="Cambria Math"/>
+                                    </w:rPr>
+                                    <m:t>2</m:t>
+                                  </m:r>
+                                </m:sup>
+                              </m:sSup>
+                            </m:den>
+                          </m:f>
+                          <m:d>
+                            <m:dPr>
+                              <m:begChr m:val="["/>
+                              <m:endChr m:val="]"/>
+                              <m:ctrlPr>
+                                <w:rPr>
+                                  <w:rFonts w:ascii="Cambria Math" w:eastAsiaTheme="minorEastAsia" w:hAnsi="Cambria Math"/>
+                                  <w:i/>
+                                </w:rPr>
+                              </m:ctrlPr>
+                            </m:dPr>
+                            <m:e>
+                              <m:sSup>
+                                <m:sSupPr>
+                                  <m:ctrlPr>
+                                    <w:rPr>
+                                      <w:rFonts w:ascii="Cambria Math" w:eastAsiaTheme="minorEastAsia" w:hAnsi="Cambria Math"/>
+                                      <w:i/>
+                                    </w:rPr>
+                                  </m:ctrlPr>
+                                </m:sSupPr>
+                                <m:e>
+                                  <m:r>
+                                    <w:rPr>
+                                      <w:rFonts w:ascii="Cambria Math" w:eastAsiaTheme="minorEastAsia" w:hAnsi="Cambria Math"/>
+                                    </w:rPr>
+                                    <m:t>y</m:t>
+                                  </m:r>
+                                </m:e>
+                                <m:sup>
+                                  <m:r>
+                                    <w:rPr>
+                                      <w:rFonts w:ascii="Cambria Math" w:eastAsiaTheme="minorEastAsia" w:hAnsi="Cambria Math"/>
+                                    </w:rPr>
+                                    <m:t>i</m:t>
+                                  </m:r>
+                                </m:sup>
+                              </m:sSup>
+                              <m:r>
+                                <w:rPr>
+                                  <w:rFonts w:ascii="Cambria Math" w:eastAsiaTheme="minorEastAsia" w:hAnsi="Cambria Math"/>
+                                </w:rPr>
+                                <m:t>-f</m:t>
+                              </m:r>
+                              <m:d>
+                                <m:dPr>
+                                  <m:ctrlPr>
+                                    <w:rPr>
+                                      <w:rFonts w:ascii="Cambria Math" w:eastAsiaTheme="minorEastAsia" w:hAnsi="Cambria Math"/>
+                                      <w:i/>
+                                    </w:rPr>
+                                  </m:ctrlPr>
+                                </m:dPr>
+                                <m:e>
+                                  <m:sSup>
+                                    <m:sSupPr>
+                                      <m:ctrlPr>
+                                        <w:rPr>
+                                          <w:rFonts w:ascii="Cambria Math" w:eastAsiaTheme="minorEastAsia" w:hAnsi="Cambria Math"/>
+                                          <w:i/>
+                                        </w:rPr>
+                                      </m:ctrlPr>
+                                    </m:sSupPr>
+                                    <m:e>
+                                      <m:r>
+                                        <w:rPr>
+                                          <w:rFonts w:ascii="Cambria Math" w:eastAsiaTheme="minorEastAsia" w:hAnsi="Cambria Math"/>
+                                        </w:rPr>
+                                        <m:t>x</m:t>
+                                      </m:r>
+                                    </m:e>
+                                    <m:sup>
+                                      <m:r>
+                                        <w:rPr>
+                                          <w:rFonts w:ascii="Cambria Math" w:eastAsiaTheme="minorEastAsia" w:hAnsi="Cambria Math"/>
+                                        </w:rPr>
+                                        <m:t>i</m:t>
+                                      </m:r>
+                                    </m:sup>
+                                  </m:sSup>
+                                  <m:r>
+                                    <w:rPr>
+                                      <w:rFonts w:ascii="Cambria Math" w:eastAsiaTheme="minorEastAsia" w:hAnsi="Cambria Math"/>
+                                    </w:rPr>
+                                    <m:t>,θ</m:t>
+                                  </m:r>
+                                </m:e>
+                              </m:d>
+                            </m:e>
+                          </m:d>
+                          <m:sSup>
+                            <m:sSupPr>
+                              <m:ctrlPr>
+                                <w:rPr>
+                                  <w:rFonts w:ascii="Cambria Math" w:eastAsiaTheme="minorEastAsia" w:hAnsi="Cambria Math"/>
+                                  <w:i/>
+                                </w:rPr>
+                              </m:ctrlPr>
+                            </m:sSupPr>
+                            <m:e>
+                              <m:d>
+                                <m:dPr>
+                                  <m:begChr m:val="["/>
+                                  <m:endChr m:val="]"/>
+                                  <m:ctrlPr>
+                                    <w:rPr>
+                                      <w:rFonts w:ascii="Cambria Math" w:eastAsiaTheme="minorEastAsia" w:hAnsi="Cambria Math"/>
+                                      <w:i/>
+                                    </w:rPr>
+                                  </m:ctrlPr>
+                                </m:dPr>
+                                <m:e>
+                                  <m:sSup>
+                                    <m:sSupPr>
+                                      <m:ctrlPr>
+                                        <w:rPr>
+                                          <w:rFonts w:ascii="Cambria Math" w:eastAsiaTheme="minorEastAsia" w:hAnsi="Cambria Math"/>
+                                          <w:i/>
+                                        </w:rPr>
+                                      </m:ctrlPr>
+                                    </m:sSupPr>
+                                    <m:e>
+                                      <m:r>
+                                        <w:rPr>
+                                          <w:rFonts w:ascii="Cambria Math" w:eastAsiaTheme="minorEastAsia" w:hAnsi="Cambria Math"/>
+                                        </w:rPr>
+                                        <m:t>y</m:t>
+                                      </m:r>
+                                    </m:e>
+                                    <m:sup>
+                                      <m:r>
+                                        <w:rPr>
+                                          <w:rFonts w:ascii="Cambria Math" w:eastAsiaTheme="minorEastAsia" w:hAnsi="Cambria Math"/>
+                                        </w:rPr>
+                                        <m:t>i</m:t>
+                                      </m:r>
+                                    </m:sup>
+                                  </m:sSup>
+                                  <m:r>
+                                    <w:rPr>
+                                      <w:rFonts w:ascii="Cambria Math" w:eastAsiaTheme="minorEastAsia" w:hAnsi="Cambria Math"/>
+                                    </w:rPr>
+                                    <m:t>-f</m:t>
+                                  </m:r>
+                                  <m:d>
+                                    <m:dPr>
+                                      <m:ctrlPr>
+                                        <w:rPr>
+                                          <w:rFonts w:ascii="Cambria Math" w:eastAsiaTheme="minorEastAsia" w:hAnsi="Cambria Math"/>
+                                          <w:i/>
+                                        </w:rPr>
+                                      </m:ctrlPr>
+                                    </m:dPr>
+                                    <m:e>
+                                      <m:sSup>
+                                        <m:sSupPr>
+                                          <m:ctrlPr>
+                                            <w:rPr>
+                                              <w:rFonts w:ascii="Cambria Math" w:eastAsiaTheme="minorEastAsia" w:hAnsi="Cambria Math"/>
+                                              <w:i/>
+                                            </w:rPr>
+                                          </m:ctrlPr>
+                                        </m:sSupPr>
+                                        <m:e>
+                                          <m:r>
+                                            <w:rPr>
+                                              <w:rFonts w:ascii="Cambria Math" w:eastAsiaTheme="minorEastAsia" w:hAnsi="Cambria Math"/>
+                                            </w:rPr>
+                                            <m:t>x</m:t>
+                                          </m:r>
+                                        </m:e>
+                                        <m:sup>
+                                          <m:r>
+                                            <w:rPr>
+                                              <w:rFonts w:ascii="Cambria Math" w:eastAsiaTheme="minorEastAsia" w:hAnsi="Cambria Math"/>
+                                            </w:rPr>
+                                            <m:t>i</m:t>
+                                          </m:r>
+                                        </m:sup>
+                                      </m:sSup>
+                                      <m:r>
+                                        <w:rPr>
+                                          <w:rFonts w:ascii="Cambria Math" w:eastAsiaTheme="minorEastAsia" w:hAnsi="Cambria Math"/>
+                                        </w:rPr>
+                                        <m:t>,θ</m:t>
+                                      </m:r>
+                                    </m:e>
+                                  </m:d>
+                                </m:e>
+                              </m:d>
+                            </m:e>
+                            <m:sup>
+                              <m:r>
+                                <w:rPr>
+                                  <w:rFonts w:ascii="Cambria Math" w:eastAsiaTheme="minorEastAsia" w:hAnsi="Cambria Math"/>
+                                </w:rPr>
+                                <m:t>T</m:t>
+                              </m:r>
+                            </m:sup>
+                          </m:sSup>
+                        </m:sup>
+                      </m:sSup>
+                    </m:e>
+                  </m:func>
+                </m:e>
+              </m:nary>
+            </m:e>
+          </m:d>
+          <m:r>
+            <w:rPr>
+              <w:rFonts w:ascii="Cambria Math" w:eastAsiaTheme="minorEastAsia" w:hAnsi="Cambria Math"/>
+            </w:rPr>
+            <m:t xml:space="preserve">  </m:t>
+          </m:r>
+        </m:oMath>
+      </m:oMathPara>
+    </w:p>
+    <w:p>
+      <w:pPr>
+        <w:rPr>
+          <w:rFonts w:eastAsiaTheme="minorEastAsia"/>
+        </w:rPr>
+      </w:pPr>
+      <m:oMathPara>
+        <m:oMath>
+          <m:acc>
+            <m:accPr>
+              <m:ctrlPr>
+                <w:rPr>
+                  <w:rFonts w:ascii="Cambria Math" w:eastAsiaTheme="minorEastAsia" w:hAnsi="Cambria Math"/>
+                  <w:i/>
+                </w:rPr>
+              </m:ctrlPr>
+            </m:accPr>
+            <m:e>
+              <m:r>
+                <w:rPr>
+                  <w:rFonts w:ascii="Cambria Math" w:eastAsiaTheme="minorEastAsia" w:hAnsi="Cambria Math"/>
+                </w:rPr>
+                <m:t>θ</m:t>
+              </m:r>
+            </m:e>
+          </m:acc>
+          <m:r>
+            <w:rPr>
+              <w:rFonts w:ascii="Cambria Math" w:eastAsiaTheme="minorEastAsia" w:hAnsi="Cambria Math"/>
+            </w:rPr>
+            <m:t>=argmi</m:t>
+          </m:r>
+          <m:sSub>
+            <m:sSubPr>
+              <m:ctrlPr>
+                <w:rPr>
+                  <w:rFonts w:ascii="Cambria Math" w:eastAsiaTheme="minorEastAsia" w:hAnsi="Cambria Math"/>
+                  <w:i/>
+                </w:rPr>
+              </m:ctrlPr>
+            </m:sSubPr>
+            <m:e>
+              <m:r>
+                <w:rPr>
+                  <w:rFonts w:ascii="Cambria Math" w:eastAsiaTheme="minorEastAsia" w:hAnsi="Cambria Math"/>
+                </w:rPr>
+                <m:t>n</m:t>
+              </m:r>
+            </m:e>
+            <m:sub>
+              <m:r>
+                <w:rPr>
+                  <w:rFonts w:ascii="Cambria Math" w:eastAsiaTheme="minorEastAsia" w:hAnsi="Cambria Math"/>
+                </w:rPr>
+                <m:t>θ</m:t>
+              </m:r>
+            </m:sub>
+          </m:sSub>
+          <m:r>
+            <w:rPr>
+              <w:rFonts w:ascii="Cambria Math" w:eastAsiaTheme="minorEastAsia" w:hAnsi="Cambria Math"/>
+            </w:rPr>
+            <m:t xml:space="preserve"> </m:t>
+          </m:r>
+          <m:d>
+            <m:dPr>
+              <m:ctrlPr>
+                <w:rPr>
+                  <w:rFonts w:ascii="Cambria Math" w:eastAsiaTheme="minorEastAsia" w:hAnsi="Cambria Math"/>
+                  <w:i/>
+                </w:rPr>
+              </m:ctrlPr>
+            </m:dPr>
+            <m:e>
+              <m:r>
+                <w:rPr>
+                  <w:rFonts w:ascii="Cambria Math" w:eastAsiaTheme="minorEastAsia" w:hAnsi="Cambria Math"/>
+                </w:rPr>
+                <m:t>-</m:t>
+              </m:r>
+              <m:f>
+                <m:fPr>
+                  <m:ctrlPr>
+                    <w:rPr>
+                      <w:rFonts w:ascii="Cambria Math" w:eastAsiaTheme="minorEastAsia" w:hAnsi="Cambria Math"/>
+                      <w:i/>
+                    </w:rPr>
+                  </m:ctrlPr>
+                </m:fPr>
+                <m:num>
+                  <m:r>
+                    <w:rPr>
+                      <w:rFonts w:ascii="Cambria Math" w:eastAsiaTheme="minorEastAsia" w:hAnsi="Cambria Math"/>
+                    </w:rPr>
+                    <m:t>1</m:t>
+                  </m:r>
+                </m:num>
+                <m:den>
+                  <m:r>
+                    <w:rPr>
+                      <w:rFonts w:ascii="Cambria Math" w:eastAsiaTheme="minorEastAsia" w:hAnsi="Cambria Math"/>
+                    </w:rPr>
+                    <m:t>m</m:t>
+                  </m:r>
+                </m:den>
+              </m:f>
+              <m:nary>
+                <m:naryPr>
+                  <m:chr m:val="∑"/>
+                  <m:limLoc m:val="undOvr"/>
+                  <m:ctrlPr>
+                    <w:rPr>
+                      <w:rFonts w:ascii="Cambria Math" w:eastAsiaTheme="minorEastAsia" w:hAnsi="Cambria Math"/>
+                      <w:i/>
+                    </w:rPr>
+                  </m:ctrlPr>
+                </m:naryPr>
+                <m:sub>
+                  <m:r>
+                    <w:rPr>
+                      <w:rFonts w:ascii="Cambria Math" w:eastAsiaTheme="minorEastAsia" w:hAnsi="Cambria Math"/>
+                    </w:rPr>
+                    <m:t>i=0</m:t>
+                  </m:r>
+                </m:sub>
+                <m:sup>
+                  <m:r>
+                    <w:rPr>
+                      <w:rFonts w:ascii="Cambria Math" w:eastAsiaTheme="minorEastAsia" w:hAnsi="Cambria Math"/>
+                    </w:rPr>
+                    <m:t>m-1</m:t>
+                  </m:r>
+                </m:sup>
+                <m:e>
+                  <m:d>
+                    <m:dPr>
+                      <m:begChr m:val="["/>
+                      <m:endChr m:val="]"/>
+                      <m:ctrlPr>
+                        <w:rPr>
+                          <w:rFonts w:ascii="Cambria Math" w:eastAsiaTheme="minorEastAsia" w:hAnsi="Cambria Math"/>
+                          <w:i/>
+                        </w:rPr>
+                      </m:ctrlPr>
+                    </m:dPr>
+                    <m:e>
+                      <m:sSup>
+                        <m:sSupPr>
+                          <m:ctrlPr>
+                            <w:rPr>
+                              <w:rFonts w:ascii="Cambria Math" w:eastAsiaTheme="minorEastAsia" w:hAnsi="Cambria Math"/>
+                              <w:i/>
+                            </w:rPr>
+                          </m:ctrlPr>
+                        </m:sSupPr>
+                        <m:e>
+                          <m:r>
+                            <w:rPr>
+                              <w:rFonts w:ascii="Cambria Math" w:eastAsiaTheme="minorEastAsia" w:hAnsi="Cambria Math"/>
+                            </w:rPr>
+                            <m:t>y</m:t>
+                          </m:r>
+                        </m:e>
+                        <m:sup>
+                          <m:r>
+                            <w:rPr>
+                              <w:rFonts w:ascii="Cambria Math" w:eastAsiaTheme="minorEastAsia" w:hAnsi="Cambria Math"/>
+                            </w:rPr>
+                            <m:t>i</m:t>
+                          </m:r>
+                        </m:sup>
+                      </m:sSup>
+                      <m:r>
+                        <w:rPr>
+                          <w:rFonts w:ascii="Cambria Math" w:eastAsiaTheme="minorEastAsia" w:hAnsi="Cambria Math"/>
+                        </w:rPr>
+                        <m:t>-f</m:t>
+                      </m:r>
+                      <m:d>
+                        <m:dPr>
+                          <m:ctrlPr>
+                            <w:rPr>
+                              <w:rFonts w:ascii="Cambria Math" w:eastAsiaTheme="minorEastAsia" w:hAnsi="Cambria Math"/>
+                              <w:i/>
+                            </w:rPr>
+                          </m:ctrlPr>
+                        </m:dPr>
+                        <m:e>
+                          <m:sSup>
+                            <m:sSupPr>
+                              <m:ctrlPr>
+                                <w:rPr>
+                                  <w:rFonts w:ascii="Cambria Math" w:eastAsiaTheme="minorEastAsia" w:hAnsi="Cambria Math"/>
+                                  <w:i/>
+                                </w:rPr>
+                              </m:ctrlPr>
+                            </m:sSupPr>
+                            <m:e>
+                              <m:r>
+                                <w:rPr>
+                                  <w:rFonts w:ascii="Cambria Math" w:eastAsiaTheme="minorEastAsia" w:hAnsi="Cambria Math"/>
+                                </w:rPr>
+                                <m:t>x</m:t>
+                              </m:r>
+                            </m:e>
+                            <m:sup>
+                              <m:r>
+                                <w:rPr>
+                                  <w:rFonts w:ascii="Cambria Math" w:eastAsiaTheme="minorEastAsia" w:hAnsi="Cambria Math"/>
+                                </w:rPr>
+                                <m:t>i</m:t>
+                              </m:r>
+                            </m:sup>
+                          </m:sSup>
+                          <m:r>
+                            <w:rPr>
+                              <w:rFonts w:ascii="Cambria Math" w:eastAsiaTheme="minorEastAsia" w:hAnsi="Cambria Math"/>
+                            </w:rPr>
+                            <m:t>;θ</m:t>
+                          </m:r>
+                        </m:e>
+                      </m:d>
+                    </m:e>
+                  </m:d>
+                  <m:d>
+                    <m:dPr>
+                      <m:begChr m:val="["/>
+                      <m:endChr m:val="]"/>
+                      <m:ctrlPr>
+                        <w:rPr>
+                          <w:rFonts w:ascii="Cambria Math" w:eastAsiaTheme="minorEastAsia" w:hAnsi="Cambria Math"/>
+                          <w:i/>
+                        </w:rPr>
+                      </m:ctrlPr>
+                    </m:dPr>
+                    <m:e>
+                      <m:sSup>
+                        <m:sSupPr>
+                          <m:ctrlPr>
+                            <w:rPr>
+                              <w:rFonts w:ascii="Cambria Math" w:eastAsiaTheme="minorEastAsia" w:hAnsi="Cambria Math"/>
+                              <w:i/>
+                            </w:rPr>
+                          </m:ctrlPr>
+                        </m:sSupPr>
+                        <m:e>
+                          <m:r>
+                            <w:rPr>
+                              <w:rFonts w:ascii="Cambria Math" w:eastAsiaTheme="minorEastAsia" w:hAnsi="Cambria Math"/>
+                            </w:rPr>
+                            <m:t>y</m:t>
+                          </m:r>
+                        </m:e>
+                        <m:sup>
+                          <m:r>
+                            <w:rPr>
+                              <w:rFonts w:ascii="Cambria Math" w:eastAsiaTheme="minorEastAsia" w:hAnsi="Cambria Math"/>
+                            </w:rPr>
+                            <m:t>i</m:t>
+                          </m:r>
+                        </m:sup>
+                      </m:sSup>
+                      <m:r>
+                        <w:rPr>
+                          <w:rFonts w:ascii="Cambria Math" w:eastAsiaTheme="minorEastAsia" w:hAnsi="Cambria Math"/>
+                        </w:rPr>
+                        <m:t>-f</m:t>
+                      </m:r>
+                      <m:d>
+                        <m:dPr>
+                          <m:ctrlPr>
+                            <w:rPr>
+                              <w:rFonts w:ascii="Cambria Math" w:eastAsiaTheme="minorEastAsia" w:hAnsi="Cambria Math"/>
+                              <w:i/>
+                            </w:rPr>
+                          </m:ctrlPr>
+                        </m:dPr>
+                        <m:e>
+                          <m:sSup>
+                            <m:sSupPr>
+                              <m:ctrlPr>
+                                <w:rPr>
+                                  <w:rFonts w:ascii="Cambria Math" w:eastAsiaTheme="minorEastAsia" w:hAnsi="Cambria Math"/>
+                                  <w:i/>
+                                </w:rPr>
+                              </m:ctrlPr>
+                            </m:sSupPr>
+                            <m:e>
+                              <m:r>
+                                <w:rPr>
+                                  <w:rFonts w:ascii="Cambria Math" w:eastAsiaTheme="minorEastAsia" w:hAnsi="Cambria Math"/>
+                                </w:rPr>
+                                <m:t>x</m:t>
+                              </m:r>
+                            </m:e>
+                            <m:sup>
+                              <m:r>
+                                <w:rPr>
+                                  <w:rFonts w:ascii="Cambria Math" w:eastAsiaTheme="minorEastAsia" w:hAnsi="Cambria Math"/>
+                                </w:rPr>
+                                <m:t>i</m:t>
+                              </m:r>
+                            </m:sup>
+                          </m:sSup>
+                          <m:r>
+                            <w:rPr>
+                              <w:rFonts w:ascii="Cambria Math" w:eastAsiaTheme="minorEastAsia" w:hAnsi="Cambria Math"/>
+                            </w:rPr>
+                            <m:t>;θ</m:t>
+                          </m:r>
+                        </m:e>
+                      </m:d>
+                    </m:e>
+                  </m:d>
+                </m:e>
+              </m:nary>
+            </m:e>
+          </m:d>
+        </m:oMath>
+      </m:oMathPara>
+    </w:p>
+    <w:p>
+      <w:pPr>
+        <w:rPr>
+          <w:rFonts w:eastAsiaTheme="minorEastAsia"/>
+        </w:rPr>
+      </w:pPr>
+      <m:oMathPara>
+        <m:oMath>
+          <m:acc>
+            <m:accPr>
+              <m:ctrlPr>
+                <w:rPr>
+                  <w:rFonts w:ascii="Cambria Math" w:eastAsiaTheme="minorEastAsia" w:hAnsi="Cambria Math"/>
+                  <w:i/>
+                </w:rPr>
+              </m:ctrlPr>
+            </m:accPr>
+            <m:e>
+              <m:r>
+                <w:rPr>
+                  <w:rFonts w:ascii="Cambria Math" w:eastAsiaTheme="minorEastAsia" w:hAnsi="Cambria Math"/>
+                </w:rPr>
+                <m:t>θ</m:t>
+              </m:r>
+            </m:e>
+          </m:acc>
+          <m:r>
+            <w:rPr>
+              <w:rFonts w:ascii="Cambria Math" w:eastAsiaTheme="minorEastAsia" w:hAnsi="Cambria Math"/>
+            </w:rPr>
+            <m:t>=argmi</m:t>
+          </m:r>
+          <m:sSub>
+            <m:sSubPr>
+              <m:ctrlPr>
+                <w:rPr>
+                  <w:rFonts w:ascii="Cambria Math" w:eastAsiaTheme="minorEastAsia" w:hAnsi="Cambria Math"/>
+                  <w:i/>
+                </w:rPr>
+              </m:ctrlPr>
+            </m:sSubPr>
+            <m:e>
+              <m:r>
+                <w:rPr>
+                  <w:rFonts w:ascii="Cambria Math" w:eastAsiaTheme="minorEastAsia" w:hAnsi="Cambria Math"/>
+                </w:rPr>
+                <m:t>n</m:t>
+              </m:r>
+            </m:e>
+            <m:sub>
+              <m:r>
+                <w:rPr>
+                  <w:rFonts w:ascii="Cambria Math" w:eastAsiaTheme="minorEastAsia" w:hAnsi="Cambria Math"/>
+                </w:rPr>
+                <m:t>θ</m:t>
+              </m:r>
+            </m:sub>
+          </m:sSub>
+          <m:r>
+            <w:rPr>
+              <w:rFonts w:ascii="Cambria Math" w:eastAsiaTheme="minorEastAsia" w:hAnsi="Cambria Math"/>
+            </w:rPr>
+            <m:t xml:space="preserve"> </m:t>
+          </m:r>
+          <m:d>
+            <m:dPr>
+              <m:ctrlPr>
+                <w:rPr>
+                  <w:rFonts w:ascii="Cambria Math" w:eastAsiaTheme="minorEastAsia" w:hAnsi="Cambria Math"/>
+                  <w:i/>
+                </w:rPr>
+              </m:ctrlPr>
+            </m:dPr>
+            <m:e>
+              <m:r>
+                <w:rPr>
+                  <w:rFonts w:ascii="Cambria Math" w:eastAsiaTheme="minorEastAsia" w:hAnsi="Cambria Math"/>
+                </w:rPr>
+                <m:t>-</m:t>
+              </m:r>
+              <m:f>
+                <m:fPr>
+                  <m:ctrlPr>
+                    <w:rPr>
+                      <w:rFonts w:ascii="Cambria Math" w:eastAsiaTheme="minorEastAsia" w:hAnsi="Cambria Math"/>
+                      <w:i/>
+                    </w:rPr>
+                  </m:ctrlPr>
+                </m:fPr>
+                <m:num>
+                  <m:r>
+                    <w:rPr>
+                      <w:rFonts w:ascii="Cambria Math" w:eastAsiaTheme="minorEastAsia" w:hAnsi="Cambria Math"/>
+                    </w:rPr>
+                    <m:t>1</m:t>
+                  </m:r>
+                </m:num>
+                <m:den>
+                  <m:r>
+                    <w:rPr>
+                      <w:rFonts w:ascii="Cambria Math" w:eastAsiaTheme="minorEastAsia" w:hAnsi="Cambria Math"/>
+                    </w:rPr>
+                    <m:t>m</m:t>
+                  </m:r>
+                </m:den>
+              </m:f>
+              <m:nary>
+                <m:naryPr>
+                  <m:chr m:val="∑"/>
+                  <m:limLoc m:val="undOvr"/>
+                  <m:ctrlPr>
+                    <w:rPr>
+                      <w:rFonts w:ascii="Cambria Math" w:eastAsiaTheme="minorEastAsia" w:hAnsi="Cambria Math"/>
+                      <w:i/>
+                    </w:rPr>
+                  </m:ctrlPr>
+                </m:naryPr>
+                <m:sub>
+                  <m:r>
+                    <w:rPr>
+                      <w:rFonts w:ascii="Cambria Math" w:eastAsiaTheme="minorEastAsia" w:hAnsi="Cambria Math"/>
+                    </w:rPr>
+                    <m:t>i=0</m:t>
+                  </m:r>
+                </m:sub>
+                <m:sup>
+                  <m:r>
+                    <w:rPr>
+                      <w:rFonts w:ascii="Cambria Math" w:eastAsiaTheme="minorEastAsia" w:hAnsi="Cambria Math"/>
+                    </w:rPr>
+                    <m:t>m-1</m:t>
+                  </m:r>
+                </m:sup>
+                <m:e>
+                  <m:sSubSup>
+                    <m:sSubSupPr>
+                      <m:ctrlPr>
+                        <w:rPr>
+                          <w:rFonts w:ascii="Cambria Math" w:eastAsiaTheme="minorEastAsia" w:hAnsi="Cambria Math"/>
+                          <w:i/>
+                        </w:rPr>
+                      </m:ctrlPr>
+                    </m:sSubSupPr>
+                    <m:e>
+                      <m:d>
+                        <m:dPr>
+                          <m:begChr m:val="|"/>
+                          <m:endChr m:val="|"/>
+                          <m:ctrlPr>
+                            <w:rPr>
+                              <w:rFonts w:ascii="Cambria Math" w:eastAsiaTheme="minorEastAsia" w:hAnsi="Cambria Math"/>
+                              <w:i/>
+                            </w:rPr>
+                          </m:ctrlPr>
+                        </m:dPr>
+                        <m:e>
+                          <m:d>
+                            <m:dPr>
+                              <m:begChr m:val="|"/>
+                              <m:endChr m:val="|"/>
+                              <m:ctrlPr>
+                                <w:rPr>
+                                  <w:rFonts w:ascii="Cambria Math" w:eastAsiaTheme="minorEastAsia" w:hAnsi="Cambria Math"/>
+                                  <w:i/>
+                                </w:rPr>
+                              </m:ctrlPr>
+                            </m:dPr>
+                            <m:e>
+                              <m:sSup>
+                                <m:sSupPr>
+                                  <m:ctrlPr>
+                                    <w:rPr>
+                                      <w:rFonts w:ascii="Cambria Math" w:eastAsiaTheme="minorEastAsia" w:hAnsi="Cambria Math"/>
+                                      <w:i/>
+                                    </w:rPr>
+                                  </m:ctrlPr>
+                                </m:sSupPr>
+                                <m:e>
+                                  <m:r>
+                                    <w:rPr>
+                                      <w:rFonts w:ascii="Cambria Math" w:eastAsiaTheme="minorEastAsia" w:hAnsi="Cambria Math"/>
+                                    </w:rPr>
+                                    <m:t>y</m:t>
+                                  </m:r>
+                                </m:e>
+                                <m:sup>
+                                  <m:r>
+                                    <w:rPr>
+                                      <w:rFonts w:ascii="Cambria Math" w:eastAsiaTheme="minorEastAsia" w:hAnsi="Cambria Math"/>
+                                    </w:rPr>
+                                    <m:t>i</m:t>
+                                  </m:r>
+                                </m:sup>
+                              </m:sSup>
+                              <m:r>
+                                <w:rPr>
+                                  <w:rFonts w:ascii="Cambria Math" w:eastAsiaTheme="minorEastAsia" w:hAnsi="Cambria Math"/>
+                                </w:rPr>
+                                <m:t>-f</m:t>
+                              </m:r>
+                              <m:d>
+                                <m:dPr>
+                                  <m:ctrlPr>
+                                    <w:rPr>
+                                      <w:rFonts w:ascii="Cambria Math" w:eastAsiaTheme="minorEastAsia" w:hAnsi="Cambria Math"/>
+                                      <w:i/>
+                                    </w:rPr>
+                                  </m:ctrlPr>
+                                </m:dPr>
+                                <m:e>
+                                  <m:sSup>
+                                    <m:sSupPr>
+                                      <m:ctrlPr>
+                                        <w:rPr>
+                                          <w:rFonts w:ascii="Cambria Math" w:eastAsiaTheme="minorEastAsia" w:hAnsi="Cambria Math"/>
+                                          <w:i/>
+                                        </w:rPr>
+                                      </m:ctrlPr>
+                                    </m:sSupPr>
+                                    <m:e>
+                                      <m:r>
+                                        <w:rPr>
+                                          <w:rFonts w:ascii="Cambria Math" w:eastAsiaTheme="minorEastAsia" w:hAnsi="Cambria Math"/>
+                                        </w:rPr>
+                                        <m:t>x</m:t>
+                                      </m:r>
+                                    </m:e>
+                                    <m:sup>
+                                      <m:r>
+                                        <w:rPr>
+                                          <w:rFonts w:ascii="Cambria Math" w:eastAsiaTheme="minorEastAsia" w:hAnsi="Cambria Math"/>
+                                        </w:rPr>
+                                        <m:t>i</m:t>
+                                      </m:r>
+                                    </m:sup>
+                                  </m:sSup>
+                                  <m:r>
+                                    <w:rPr>
+                                      <w:rFonts w:ascii="Cambria Math" w:eastAsiaTheme="minorEastAsia" w:hAnsi="Cambria Math"/>
+                                    </w:rPr>
+                                    <m:t>;θ</m:t>
+                                  </m:r>
+                                </m:e>
+                              </m:d>
+                            </m:e>
+                          </m:d>
+                        </m:e>
+                      </m:d>
+                    </m:e>
+                    <m:sub>
+                      <m:r>
+                        <w:rPr>
+                          <w:rFonts w:ascii="Cambria Math" w:eastAsiaTheme="minorEastAsia" w:hAnsi="Cambria Math"/>
+                        </w:rPr>
+                        <m:t>2</m:t>
+                      </m:r>
+                    </m:sub>
+                    <m:sup>
+                      <m:r>
+                        <w:rPr>
+                          <w:rFonts w:ascii="Cambria Math" w:eastAsiaTheme="minorEastAsia" w:hAnsi="Cambria Math"/>
+                        </w:rPr>
+                        <m:t>2</m:t>
+                      </m:r>
+                    </m:sup>
+                  </m:sSubSup>
+                </m:e>
+              </m:nary>
+            </m:e>
+          </m:d>
+        </m:oMath>
+      </m:oMathPara>
+    </w:p>
+    <w:p>
+      <w:pPr>
+        <w:rPr>
+          <w:rFonts w:eastAsiaTheme="minorEastAsia"/>
+        </w:rPr>
+      </w:pPr>
       <w:r>
         <w:rPr>
           <w:rFonts w:eastAsiaTheme="minorEastAsia"/>
         </w:rPr>
         <w:t xml:space="preserve">When </w:t>
       </w:r>
-      <w:r>
-        <w:rPr>
-          <w:rFonts w:eastAsiaTheme="minorEastAsia"/>
-        </w:rPr>
-        <w:t>w</w:t>
-      </w:r>
+      <m:oMath>
+        <m:r>
+          <w:rPr>
+            <w:rFonts w:ascii="Cambria Math" w:eastAsiaTheme="minorEastAsia" w:hAnsi="Cambria Math"/>
+          </w:rPr>
+          <m:t>θ</m:t>
+        </m:r>
+      </m:oMath>
       <w:r>
         <w:rPr>
           <w:rFonts w:eastAsiaTheme="minorEastAsia"/>
@@ -620,6 +2501,12 @@
           <m:t>x+b</m:t>
         </m:r>
       </m:oMath>
+      <w:r>
+        <w:rPr>
+          <w:rFonts w:eastAsiaTheme="minorEastAsia"/>
+        </w:rPr>
+        <w:t xml:space="preserve">. </w:t>
+      </w:r>
     </w:p>
     <w:p>
       <w:pPr>
@@ -787,9 +2674,2115 @@
         </w:rPr>
         <w:t xml:space="preserve">Q3: </w:t>
       </w:r>
+      <w:r>
+        <w:rPr>
+          <w:rFonts w:eastAsiaTheme="minorEastAsia"/>
+        </w:rPr>
+        <w:t xml:space="preserve"> implementing the previous answer on this data yields </w:t>
+      </w:r>
+      <m:oMath>
+        <m:r>
+          <w:rPr>
+            <w:rFonts w:ascii="Cambria Math" w:eastAsiaTheme="minorEastAsia" w:hAnsi="Cambria Math"/>
+          </w:rPr>
+          <m:t>w=</m:t>
+        </m:r>
+        <m:d>
+          <m:dPr>
+            <m:ctrlPr>
+              <w:rPr>
+                <w:rFonts w:ascii="Cambria Math" w:eastAsiaTheme="minorEastAsia" w:hAnsi="Cambria Math"/>
+                <w:i/>
+              </w:rPr>
+            </m:ctrlPr>
+          </m:dPr>
+          <m:e>
+            <m:m>
+              <m:mPr>
+                <m:mcs>
+                  <m:mc>
+                    <m:mcPr>
+                      <m:count m:val="1"/>
+                      <m:mcJc m:val="center"/>
+                    </m:mcPr>
+                  </m:mc>
+                </m:mcs>
+                <m:ctrlPr>
+                  <w:rPr>
+                    <w:rFonts w:ascii="Cambria Math" w:eastAsiaTheme="minorEastAsia" w:hAnsi="Cambria Math"/>
+                    <w:i/>
+                  </w:rPr>
+                </m:ctrlPr>
+              </m:mPr>
+              <m:mr>
+                <m:e>
+                  <m:r>
+                    <w:rPr>
+                      <w:rFonts w:ascii="Cambria Math" w:eastAsiaTheme="minorEastAsia" w:hAnsi="Cambria Math"/>
+                    </w:rPr>
+                    <m:t>0.28</m:t>
+                  </m:r>
+                </m:e>
+              </m:mr>
+              <m:mr>
+                <m:e>
+                  <m:r>
+                    <w:rPr>
+                      <w:rFonts w:ascii="Cambria Math" w:eastAsiaTheme="minorEastAsia" w:hAnsi="Cambria Math"/>
+                    </w:rPr>
+                    <m:t>0.63</m:t>
+                  </m:r>
+                </m:e>
+              </m:mr>
+            </m:m>
+          </m:e>
+        </m:d>
+        <m:r>
+          <w:rPr>
+            <w:rFonts w:ascii="Cambria Math" w:eastAsiaTheme="minorEastAsia" w:hAnsi="Cambria Math"/>
+          </w:rPr>
+          <m:t xml:space="preserve"> b=-0.36</m:t>
+        </m:r>
+      </m:oMath>
+    </w:p>
+    <w:p>
+      <w:pPr>
+        <w:shd w:val="clear" w:color="auto" w:fill="F2F2F2"/>
+        <w:rPr>
+          <w:rFonts w:eastAsiaTheme="minorEastAsia"/>
+        </w:rPr>
+      </w:pPr>
+      <w:r>
+        <w:rPr>
+          <w:rFonts w:eastAsiaTheme="minorEastAsia"/>
+        </w:rPr>
+        <w:t>Q4:</w:t>
+      </w:r>
+      <w:r>
+        <w:rPr>
+          <w:rFonts w:eastAsiaTheme="minorEastAsia"/>
+        </w:rPr>
+        <w:t xml:space="preserve">In order to get a model that is more robust to noise regularization can be applied. </w:t>
+      </w:r>
+      <w:r>
+        <w:rPr>
+          <w:rFonts w:eastAsiaTheme="minorEastAsia"/>
+        </w:rPr>
+        <w:t xml:space="preserve"> L^2 </w:t>
+      </w:r>
+      <w:proofErr w:type="spellStart"/>
+      <w:r>
+        <w:rPr>
+          <w:rFonts w:eastAsiaTheme="minorEastAsia"/>
+        </w:rPr>
+        <w:t>smooth</w:t>
+      </w:r>
+      <w:r>
+        <w:rPr>
+          <w:rFonts w:eastAsiaTheme="minorEastAsia"/>
+        </w:rPr>
+        <w:t>es</w:t>
+      </w:r>
+      <w:proofErr w:type="spellEnd"/>
+      <w:r>
+        <w:rPr>
+          <w:rFonts w:eastAsiaTheme="minorEastAsia"/>
+        </w:rPr>
+        <w:t xml:space="preserve"> out the weights making it not as vulnerable to noise. </w:t>
+      </w:r>
+      <w:r>
+        <w:rPr>
+          <w:rFonts w:eastAsiaTheme="minorEastAsia"/>
+        </w:rPr>
+        <w:t>The l</w:t>
+      </w:r>
+      <w:r>
+        <w:rPr>
+          <w:rFonts w:eastAsiaTheme="minorEastAsia"/>
+        </w:rPr>
+        <w:t>earning algorithm perceives higher variance of X , causing it to shrink weights of features that have low covariance compared to the added variance</w:t>
+      </w:r>
+    </w:p>
+    <w:p>
+      <w:pPr>
+        <w:rPr>
+          <w:rFonts w:eastAsiaTheme="minorEastAsia"/>
+        </w:rPr>
+      </w:pPr>
+    </w:p>
+    <w:p>
+      <w:pPr>
+        <w:rPr>
+          <w:rFonts w:eastAsiaTheme="minorEastAsia"/>
+        </w:rPr>
+      </w:pPr>
+      <w:r>
+        <w:rPr>
+          <w:rFonts w:eastAsiaTheme="minorEastAsia"/>
+        </w:rPr>
+        <w:t>Q5:</w:t>
+      </w:r>
+      <m:oMath>
+        <m:r>
+          <w:rPr>
+            <w:rFonts w:ascii="Cambria Math" w:eastAsiaTheme="minorEastAsia" w:hAnsi="Cambria Math"/>
+          </w:rPr>
+          <m:t xml:space="preserve"> </m:t>
+        </m:r>
+        <m:acc>
+          <m:accPr>
+            <m:ctrlPr>
+              <w:rPr>
+                <w:rFonts w:ascii="Cambria Math" w:eastAsiaTheme="minorEastAsia" w:hAnsi="Cambria Math"/>
+                <w:i/>
+              </w:rPr>
+            </m:ctrlPr>
+          </m:accPr>
+          <m:e>
+            <m:r>
+              <w:rPr>
+                <w:rFonts w:ascii="Cambria Math" w:eastAsiaTheme="minorEastAsia" w:hAnsi="Cambria Math"/>
+              </w:rPr>
+              <m:t>θ</m:t>
+            </m:r>
+          </m:e>
+        </m:acc>
+        <m:r>
+          <w:rPr>
+            <w:rFonts w:ascii="Cambria Math" w:eastAsiaTheme="minorEastAsia" w:hAnsi="Cambria Math"/>
+          </w:rPr>
+          <m:t>=argmi</m:t>
+        </m:r>
+        <m:sSub>
+          <m:sSubPr>
+            <m:ctrlPr>
+              <w:rPr>
+                <w:rFonts w:ascii="Cambria Math" w:eastAsiaTheme="minorEastAsia" w:hAnsi="Cambria Math"/>
+                <w:i/>
+              </w:rPr>
+            </m:ctrlPr>
+          </m:sSubPr>
+          <m:e>
+            <m:r>
+              <w:rPr>
+                <w:rFonts w:ascii="Cambria Math" w:eastAsiaTheme="minorEastAsia" w:hAnsi="Cambria Math"/>
+              </w:rPr>
+              <m:t>n</m:t>
+            </m:r>
+          </m:e>
+          <m:sub>
+            <m:r>
+              <w:rPr>
+                <w:rFonts w:ascii="Cambria Math" w:eastAsiaTheme="minorEastAsia" w:hAnsi="Cambria Math"/>
+              </w:rPr>
+              <m:t>θ</m:t>
+            </m:r>
+          </m:sub>
+        </m:sSub>
+        <m:r>
+          <w:rPr>
+            <w:rFonts w:ascii="Cambria Math" w:eastAsiaTheme="minorEastAsia" w:hAnsi="Cambria Math"/>
+          </w:rPr>
+          <m:t>J</m:t>
+        </m:r>
+        <m:d>
+          <m:dPr>
+            <m:ctrlPr>
+              <w:rPr>
+                <w:rFonts w:ascii="Cambria Math" w:eastAsiaTheme="minorEastAsia" w:hAnsi="Cambria Math"/>
+                <w:i/>
+              </w:rPr>
+            </m:ctrlPr>
+          </m:dPr>
+          <m:e>
+            <m:r>
+              <w:rPr>
+                <w:rFonts w:ascii="Cambria Math" w:eastAsiaTheme="minorEastAsia" w:hAnsi="Cambria Math"/>
+              </w:rPr>
+              <m:t>θ</m:t>
+            </m:r>
+          </m:e>
+        </m:d>
+        <m:r>
+          <w:rPr>
+            <w:rFonts w:ascii="Cambria Math" w:eastAsiaTheme="minorEastAsia" w:hAnsi="Cambria Math"/>
+          </w:rPr>
+          <m:t>=argmi</m:t>
+        </m:r>
+        <m:sSub>
+          <m:sSubPr>
+            <m:ctrlPr>
+              <w:rPr>
+                <w:rFonts w:ascii="Cambria Math" w:eastAsiaTheme="minorEastAsia" w:hAnsi="Cambria Math"/>
+                <w:i/>
+              </w:rPr>
+            </m:ctrlPr>
+          </m:sSubPr>
+          <m:e>
+            <m:r>
+              <w:rPr>
+                <w:rFonts w:ascii="Cambria Math" w:eastAsiaTheme="minorEastAsia" w:hAnsi="Cambria Math"/>
+              </w:rPr>
+              <m:t>n</m:t>
+            </m:r>
+          </m:e>
+          <m:sub>
+            <m:r>
+              <w:rPr>
+                <w:rFonts w:ascii="Cambria Math" w:eastAsiaTheme="minorEastAsia" w:hAnsi="Cambria Math"/>
+              </w:rPr>
+              <m:t>θ</m:t>
+            </m:r>
+          </m:sub>
+        </m:sSub>
+        <m:r>
+          <w:rPr>
+            <w:rFonts w:ascii="Cambria Math" w:eastAsiaTheme="minorEastAsia" w:hAnsi="Cambria Math"/>
+          </w:rPr>
+          <m:t xml:space="preserve"> (-</m:t>
+        </m:r>
+        <m:nary>
+          <m:naryPr>
+            <m:chr m:val="∑"/>
+            <m:limLoc m:val="undOvr"/>
+            <m:ctrlPr>
+              <w:rPr>
+                <w:rFonts w:ascii="Cambria Math" w:eastAsiaTheme="minorEastAsia" w:hAnsi="Cambria Math"/>
+                <w:i/>
+              </w:rPr>
+            </m:ctrlPr>
+          </m:naryPr>
+          <m:sub>
+            <m:r>
+              <w:rPr>
+                <w:rFonts w:ascii="Cambria Math" w:eastAsiaTheme="minorEastAsia" w:hAnsi="Cambria Math"/>
+              </w:rPr>
+              <m:t>i=0</m:t>
+            </m:r>
+          </m:sub>
+          <m:sup>
+            <m:r>
+              <w:rPr>
+                <w:rFonts w:ascii="Cambria Math" w:eastAsiaTheme="minorEastAsia" w:hAnsi="Cambria Math"/>
+              </w:rPr>
+              <m:t>m-1</m:t>
+            </m:r>
+          </m:sup>
+          <m:e>
+            <m:r>
+              <w:rPr>
+                <w:rFonts w:ascii="Cambria Math" w:eastAsiaTheme="minorEastAsia" w:hAnsi="Cambria Math"/>
+              </w:rPr>
+              <m:t>log</m:t>
+            </m:r>
+          </m:e>
+        </m:nary>
+        <m:sSub>
+          <m:sSubPr>
+            <m:ctrlPr>
+              <w:rPr>
+                <w:rFonts w:ascii="Cambria Math" w:eastAsiaTheme="minorEastAsia" w:hAnsi="Cambria Math"/>
+                <w:i/>
+              </w:rPr>
+            </m:ctrlPr>
+          </m:sSubPr>
+          <m:e>
+            <m:acc>
+              <m:accPr>
+                <m:ctrlPr>
+                  <w:rPr>
+                    <w:rFonts w:ascii="Cambria Math" w:eastAsiaTheme="minorEastAsia" w:hAnsi="Cambria Math"/>
+                    <w:i/>
+                  </w:rPr>
+                </m:ctrlPr>
+              </m:accPr>
+              <m:e>
+                <m:r>
+                  <w:rPr>
+                    <w:rFonts w:ascii="Cambria Math" w:eastAsiaTheme="minorEastAsia" w:hAnsi="Cambria Math"/>
+                  </w:rPr>
+                  <m:t>p</m:t>
+                </m:r>
+              </m:e>
+            </m:acc>
+          </m:e>
+          <m:sub>
+            <m:r>
+              <w:rPr>
+                <w:rFonts w:ascii="Cambria Math" w:eastAsiaTheme="minorEastAsia" w:hAnsi="Cambria Math"/>
+              </w:rPr>
+              <m:t>model</m:t>
+            </m:r>
+          </m:sub>
+        </m:sSub>
+        <m:d>
+          <m:dPr>
+            <m:ctrlPr>
+              <w:rPr>
+                <w:rFonts w:ascii="Cambria Math" w:eastAsiaTheme="minorEastAsia" w:hAnsi="Cambria Math"/>
+                <w:i/>
+              </w:rPr>
+            </m:ctrlPr>
+          </m:dPr>
+          <m:e>
+            <m:sSup>
+              <m:sSupPr>
+                <m:ctrlPr>
+                  <w:rPr>
+                    <w:rFonts w:ascii="Cambria Math" w:eastAsiaTheme="minorEastAsia" w:hAnsi="Cambria Math"/>
+                    <w:i/>
+                  </w:rPr>
+                </m:ctrlPr>
+              </m:sSupPr>
+              <m:e>
+                <m:r>
+                  <w:rPr>
+                    <w:rFonts w:ascii="Cambria Math" w:eastAsiaTheme="minorEastAsia" w:hAnsi="Cambria Math"/>
+                  </w:rPr>
+                  <m:t>y</m:t>
+                </m:r>
+              </m:e>
+              <m:sup>
+                <m:r>
+                  <w:rPr>
+                    <w:rFonts w:ascii="Cambria Math" w:eastAsiaTheme="minorEastAsia" w:hAnsi="Cambria Math"/>
+                  </w:rPr>
+                  <m:t>(i)</m:t>
+                </m:r>
+              </m:sup>
+            </m:sSup>
+          </m:e>
+          <m:e>
+            <m:sSup>
+              <m:sSupPr>
+                <m:ctrlPr>
+                  <w:rPr>
+                    <w:rFonts w:ascii="Cambria Math" w:eastAsiaTheme="minorEastAsia" w:hAnsi="Cambria Math"/>
+                    <w:i/>
+                  </w:rPr>
+                </m:ctrlPr>
+              </m:sSupPr>
+              <m:e>
+                <m:r>
+                  <w:rPr>
+                    <w:rFonts w:ascii="Cambria Math" w:eastAsiaTheme="minorEastAsia" w:hAnsi="Cambria Math"/>
+                  </w:rPr>
+                  <m:t>x</m:t>
+                </m:r>
+              </m:e>
+              <m:sup>
+                <m:r>
+                  <w:rPr>
+                    <w:rFonts w:ascii="Cambria Math" w:eastAsiaTheme="minorEastAsia" w:hAnsi="Cambria Math"/>
+                  </w:rPr>
+                  <m:t>(i)</m:t>
+                </m:r>
+              </m:sup>
+            </m:sSup>
+            <m:r>
+              <w:rPr>
+                <w:rFonts w:ascii="Cambria Math" w:eastAsiaTheme="minorEastAsia" w:hAnsi="Cambria Math"/>
+              </w:rPr>
+              <m:t>,θ</m:t>
+            </m:r>
+          </m:e>
+        </m:d>
+        <m:r>
+          <w:rPr>
+            <w:rFonts w:ascii="Cambria Math" w:eastAsiaTheme="minorEastAsia" w:hAnsi="Cambria Math"/>
+          </w:rPr>
+          <m:t>)</m:t>
+        </m:r>
+      </m:oMath>
+      <w:r>
+        <w:rPr>
+          <w:rFonts w:eastAsiaTheme="minorEastAsia"/>
+        </w:rPr>
+        <w:t xml:space="preserve"> </w:t>
+      </w:r>
       <w:bookmarkStart w:id="0" w:name="_GoBack"/>
       <w:bookmarkEnd w:id="0"/>
     </w:p>
+    <w:p>
+      <w:pPr>
+        <w:rPr>
+          <w:rFonts w:eastAsiaTheme="minorEastAsia"/>
+        </w:rPr>
+      </w:pPr>
+      <m:oMathPara>
+        <m:oMath>
+          <m:acc>
+            <m:accPr>
+              <m:ctrlPr>
+                <w:rPr>
+                  <w:rFonts w:ascii="Cambria Math" w:eastAsiaTheme="minorEastAsia" w:hAnsi="Cambria Math"/>
+                  <w:i/>
+                </w:rPr>
+              </m:ctrlPr>
+            </m:accPr>
+            <m:e>
+              <m:r>
+                <w:rPr>
+                  <w:rFonts w:ascii="Cambria Math" w:eastAsiaTheme="minorEastAsia" w:hAnsi="Cambria Math"/>
+                </w:rPr>
+                <m:t>θ</m:t>
+              </m:r>
+            </m:e>
+          </m:acc>
+          <m:r>
+            <w:rPr>
+              <w:rFonts w:ascii="Cambria Math" w:eastAsiaTheme="minorEastAsia" w:hAnsi="Cambria Math"/>
+            </w:rPr>
+            <m:t>=argmi</m:t>
+          </m:r>
+          <m:sSub>
+            <m:sSubPr>
+              <m:ctrlPr>
+                <w:rPr>
+                  <w:rFonts w:ascii="Cambria Math" w:eastAsiaTheme="minorEastAsia" w:hAnsi="Cambria Math"/>
+                  <w:i/>
+                </w:rPr>
+              </m:ctrlPr>
+            </m:sSubPr>
+            <m:e>
+              <m:r>
+                <w:rPr>
+                  <w:rFonts w:ascii="Cambria Math" w:eastAsiaTheme="minorEastAsia" w:hAnsi="Cambria Math"/>
+                </w:rPr>
+                <m:t>n</m:t>
+              </m:r>
+            </m:e>
+            <m:sub>
+              <m:r>
+                <w:rPr>
+                  <w:rFonts w:ascii="Cambria Math" w:eastAsiaTheme="minorEastAsia" w:hAnsi="Cambria Math"/>
+                </w:rPr>
+                <m:t>θ</m:t>
+              </m:r>
+            </m:sub>
+          </m:sSub>
+          <m:r>
+            <w:rPr>
+              <w:rFonts w:ascii="Cambria Math" w:eastAsiaTheme="minorEastAsia" w:hAnsi="Cambria Math"/>
+            </w:rPr>
+            <m:t xml:space="preserve"> </m:t>
+          </m:r>
+          <m:d>
+            <m:dPr>
+              <m:ctrlPr>
+                <w:rPr>
+                  <w:rFonts w:ascii="Cambria Math" w:eastAsiaTheme="minorEastAsia" w:hAnsi="Cambria Math"/>
+                  <w:i/>
+                </w:rPr>
+              </m:ctrlPr>
+            </m:dPr>
+            <m:e>
+              <m:r>
+                <w:rPr>
+                  <w:rFonts w:ascii="Cambria Math" w:eastAsiaTheme="minorEastAsia" w:hAnsi="Cambria Math"/>
+                </w:rPr>
+                <m:t>-</m:t>
+              </m:r>
+              <m:f>
+                <m:fPr>
+                  <m:ctrlPr>
+                    <w:rPr>
+                      <w:rFonts w:ascii="Cambria Math" w:eastAsiaTheme="minorEastAsia" w:hAnsi="Cambria Math"/>
+                      <w:i/>
+                    </w:rPr>
+                  </m:ctrlPr>
+                </m:fPr>
+                <m:num>
+                  <m:r>
+                    <w:rPr>
+                      <w:rFonts w:ascii="Cambria Math" w:eastAsiaTheme="minorEastAsia" w:hAnsi="Cambria Math"/>
+                    </w:rPr>
+                    <m:t>1</m:t>
+                  </m:r>
+                </m:num>
+                <m:den>
+                  <m:r>
+                    <w:rPr>
+                      <w:rFonts w:ascii="Cambria Math" w:eastAsiaTheme="minorEastAsia" w:hAnsi="Cambria Math"/>
+                    </w:rPr>
+                    <m:t>m</m:t>
+                  </m:r>
+                </m:den>
+              </m:f>
+              <m:nary>
+                <m:naryPr>
+                  <m:chr m:val="∑"/>
+                  <m:limLoc m:val="undOvr"/>
+                  <m:ctrlPr>
+                    <w:rPr>
+                      <w:rFonts w:ascii="Cambria Math" w:eastAsiaTheme="minorEastAsia" w:hAnsi="Cambria Math"/>
+                      <w:i/>
+                    </w:rPr>
+                  </m:ctrlPr>
+                </m:naryPr>
+                <m:sub>
+                  <m:r>
+                    <w:rPr>
+                      <w:rFonts w:ascii="Cambria Math" w:eastAsiaTheme="minorEastAsia" w:hAnsi="Cambria Math"/>
+                    </w:rPr>
+                    <m:t>i=0</m:t>
+                  </m:r>
+                </m:sub>
+                <m:sup>
+                  <m:r>
+                    <w:rPr>
+                      <w:rFonts w:ascii="Cambria Math" w:eastAsiaTheme="minorEastAsia" w:hAnsi="Cambria Math"/>
+                    </w:rPr>
+                    <m:t>m-1</m:t>
+                  </m:r>
+                </m:sup>
+                <m:e>
+                  <m:func>
+                    <m:funcPr>
+                      <m:ctrlPr>
+                        <w:rPr>
+                          <w:rFonts w:ascii="Cambria Math" w:eastAsiaTheme="minorEastAsia" w:hAnsi="Cambria Math"/>
+                          <w:i/>
+                        </w:rPr>
+                      </m:ctrlPr>
+                    </m:funcPr>
+                    <m:fName>
+                      <m:r>
+                        <m:rPr>
+                          <m:sty m:val="p"/>
+                        </m:rPr>
+                        <w:rPr>
+                          <w:rFonts w:ascii="Cambria Math" w:eastAsiaTheme="minorEastAsia" w:hAnsi="Cambria Math"/>
+                        </w:rPr>
+                        <m:t>log</m:t>
+                      </m:r>
+                    </m:fName>
+                    <m:e>
+                      <m:nary>
+                        <m:naryPr>
+                          <m:chr m:val="∏"/>
+                          <m:limLoc m:val="undOvr"/>
+                          <m:ctrlPr>
+                            <w:rPr>
+                              <w:rFonts w:ascii="Cambria Math" w:eastAsiaTheme="minorEastAsia" w:hAnsi="Cambria Math"/>
+                              <w:i/>
+                            </w:rPr>
+                          </m:ctrlPr>
+                        </m:naryPr>
+                        <m:sub>
+                          <m:r>
+                            <w:rPr>
+                              <w:rFonts w:ascii="Cambria Math" w:eastAsiaTheme="minorEastAsia" w:hAnsi="Cambria Math"/>
+                            </w:rPr>
+                            <m:t>j=0</m:t>
+                          </m:r>
+                        </m:sub>
+                        <m:sup>
+                          <m:r>
+                            <w:rPr>
+                              <w:rFonts w:ascii="Cambria Math" w:eastAsiaTheme="minorEastAsia" w:hAnsi="Cambria Math"/>
+                            </w:rPr>
+                            <m:t>n</m:t>
+                          </m:r>
+                        </m:sup>
+                        <m:e>
+                          <m:sSup>
+                            <m:sSupPr>
+                              <m:ctrlPr>
+                                <w:rPr>
+                                  <w:rFonts w:ascii="Cambria Math" w:eastAsiaTheme="minorEastAsia" w:hAnsi="Cambria Math"/>
+                                  <w:i/>
+                                </w:rPr>
+                              </m:ctrlPr>
+                            </m:sSupPr>
+                            <m:e>
+                              <m:r>
+                                <w:rPr>
+                                  <w:rFonts w:ascii="Cambria Math" w:eastAsiaTheme="minorEastAsia" w:hAnsi="Cambria Math"/>
+                                </w:rPr>
+                                <m:t>e</m:t>
+                              </m:r>
+                            </m:e>
+                            <m:sup>
+                              <m:r>
+                                <w:rPr>
+                                  <w:rFonts w:ascii="Cambria Math" w:eastAsiaTheme="minorEastAsia" w:hAnsi="Cambria Math"/>
+                                </w:rPr>
+                                <m:t>-</m:t>
+                              </m:r>
+                              <m:f>
+                                <m:fPr>
+                                  <m:ctrlPr>
+                                    <w:rPr>
+                                      <w:rFonts w:ascii="Cambria Math" w:eastAsiaTheme="minorEastAsia" w:hAnsi="Cambria Math"/>
+                                      <w:i/>
+                                    </w:rPr>
+                                  </m:ctrlPr>
+                                </m:fPr>
+                                <m:num>
+                                  <m:r>
+                                    <w:rPr>
+                                      <w:rFonts w:ascii="Cambria Math" w:eastAsiaTheme="minorEastAsia" w:hAnsi="Cambria Math"/>
+                                    </w:rPr>
+                                    <m:t>1</m:t>
+                                  </m:r>
+                                </m:num>
+                                <m:den>
+                                  <m:r>
+                                    <w:rPr>
+                                      <w:rFonts w:ascii="Cambria Math" w:eastAsiaTheme="minorEastAsia" w:hAnsi="Cambria Math"/>
+                                    </w:rPr>
+                                    <m:t>2</m:t>
+                                  </m:r>
+                                  <m:sSubSup>
+                                    <m:sSubSupPr>
+                                      <m:ctrlPr>
+                                        <w:rPr>
+                                          <w:rFonts w:ascii="Cambria Math" w:eastAsiaTheme="minorEastAsia" w:hAnsi="Cambria Math"/>
+                                          <w:i/>
+                                        </w:rPr>
+                                      </m:ctrlPr>
+                                    </m:sSubSupPr>
+                                    <m:e>
+                                      <m:r>
+                                        <w:rPr>
+                                          <w:rFonts w:ascii="Cambria Math" w:eastAsiaTheme="minorEastAsia" w:hAnsi="Cambria Math"/>
+                                        </w:rPr>
+                                        <m:t>σ</m:t>
+                                      </m:r>
+                                    </m:e>
+                                    <m:sub>
+                                      <m:r>
+                                        <w:rPr>
+                                          <w:rFonts w:ascii="Cambria Math" w:eastAsiaTheme="minorEastAsia" w:hAnsi="Cambria Math"/>
+                                        </w:rPr>
+                                        <m:t>j</m:t>
+                                      </m:r>
+                                    </m:sub>
+                                    <m:sup>
+                                      <m:r>
+                                        <w:rPr>
+                                          <w:rFonts w:ascii="Cambria Math" w:eastAsiaTheme="minorEastAsia" w:hAnsi="Cambria Math"/>
+                                        </w:rPr>
+                                        <m:t>2</m:t>
+                                      </m:r>
+                                    </m:sup>
+                                  </m:sSubSup>
+                                </m:den>
+                              </m:f>
+                              <m:d>
+                                <m:dPr>
+                                  <m:begChr m:val="["/>
+                                  <m:endChr m:val="]"/>
+                                  <m:ctrlPr>
+                                    <w:rPr>
+                                      <w:rFonts w:ascii="Cambria Math" w:eastAsiaTheme="minorEastAsia" w:hAnsi="Cambria Math"/>
+                                      <w:i/>
+                                    </w:rPr>
+                                  </m:ctrlPr>
+                                </m:dPr>
+                                <m:e>
+                                  <m:sSup>
+                                    <m:sSupPr>
+                                      <m:ctrlPr>
+                                        <w:rPr>
+                                          <w:rFonts w:ascii="Cambria Math" w:eastAsiaTheme="minorEastAsia" w:hAnsi="Cambria Math"/>
+                                          <w:i/>
+                                        </w:rPr>
+                                      </m:ctrlPr>
+                                    </m:sSupPr>
+                                    <m:e>
+                                      <m:r>
+                                        <w:rPr>
+                                          <w:rFonts w:ascii="Cambria Math" w:eastAsiaTheme="minorEastAsia" w:hAnsi="Cambria Math"/>
+                                        </w:rPr>
+                                        <m:t>y</m:t>
+                                      </m:r>
+                                    </m:e>
+                                    <m:sup>
+                                      <m:r>
+                                        <w:rPr>
+                                          <w:rFonts w:ascii="Cambria Math" w:eastAsiaTheme="minorEastAsia" w:hAnsi="Cambria Math"/>
+                                        </w:rPr>
+                                        <m:t>i</m:t>
+                                      </m:r>
+                                    </m:sup>
+                                  </m:sSup>
+                                  <m:r>
+                                    <w:rPr>
+                                      <w:rFonts w:ascii="Cambria Math" w:eastAsiaTheme="minorEastAsia" w:hAnsi="Cambria Math"/>
+                                    </w:rPr>
+                                    <m:t>-f</m:t>
+                                  </m:r>
+                                  <m:d>
+                                    <m:dPr>
+                                      <m:ctrlPr>
+                                        <w:rPr>
+                                          <w:rFonts w:ascii="Cambria Math" w:eastAsiaTheme="minorEastAsia" w:hAnsi="Cambria Math"/>
+                                          <w:i/>
+                                        </w:rPr>
+                                      </m:ctrlPr>
+                                    </m:dPr>
+                                    <m:e>
+                                      <m:sSup>
+                                        <m:sSupPr>
+                                          <m:ctrlPr>
+                                            <w:rPr>
+                                              <w:rFonts w:ascii="Cambria Math" w:eastAsiaTheme="minorEastAsia" w:hAnsi="Cambria Math"/>
+                                              <w:i/>
+                                            </w:rPr>
+                                          </m:ctrlPr>
+                                        </m:sSupPr>
+                                        <m:e>
+                                          <m:r>
+                                            <w:rPr>
+                                              <w:rFonts w:ascii="Cambria Math" w:eastAsiaTheme="minorEastAsia" w:hAnsi="Cambria Math"/>
+                                            </w:rPr>
+                                            <m:t>x</m:t>
+                                          </m:r>
+                                        </m:e>
+                                        <m:sup>
+                                          <m:r>
+                                            <w:rPr>
+                                              <w:rFonts w:ascii="Cambria Math" w:eastAsiaTheme="minorEastAsia" w:hAnsi="Cambria Math"/>
+                                            </w:rPr>
+                                            <m:t>i</m:t>
+                                          </m:r>
+                                        </m:sup>
+                                      </m:sSup>
+                                      <m:r>
+                                        <w:rPr>
+                                          <w:rFonts w:ascii="Cambria Math" w:eastAsiaTheme="minorEastAsia" w:hAnsi="Cambria Math"/>
+                                        </w:rPr>
+                                        <m:t>,θ</m:t>
+                                      </m:r>
+                                    </m:e>
+                                  </m:d>
+                                </m:e>
+                              </m:d>
+                              <m:sSup>
+                                <m:sSupPr>
+                                  <m:ctrlPr>
+                                    <w:rPr>
+                                      <w:rFonts w:ascii="Cambria Math" w:eastAsiaTheme="minorEastAsia" w:hAnsi="Cambria Math"/>
+                                      <w:i/>
+                                    </w:rPr>
+                                  </m:ctrlPr>
+                                </m:sSupPr>
+                                <m:e>
+                                  <m:d>
+                                    <m:dPr>
+                                      <m:begChr m:val="["/>
+                                      <m:endChr m:val="]"/>
+                                      <m:ctrlPr>
+                                        <w:rPr>
+                                          <w:rFonts w:ascii="Cambria Math" w:eastAsiaTheme="minorEastAsia" w:hAnsi="Cambria Math"/>
+                                          <w:i/>
+                                        </w:rPr>
+                                      </m:ctrlPr>
+                                    </m:dPr>
+                                    <m:e>
+                                      <m:sSup>
+                                        <m:sSupPr>
+                                          <m:ctrlPr>
+                                            <w:rPr>
+                                              <w:rFonts w:ascii="Cambria Math" w:eastAsiaTheme="minorEastAsia" w:hAnsi="Cambria Math"/>
+                                              <w:i/>
+                                            </w:rPr>
+                                          </m:ctrlPr>
+                                        </m:sSupPr>
+                                        <m:e>
+                                          <m:r>
+                                            <w:rPr>
+                                              <w:rFonts w:ascii="Cambria Math" w:eastAsiaTheme="minorEastAsia" w:hAnsi="Cambria Math"/>
+                                            </w:rPr>
+                                            <m:t>y</m:t>
+                                          </m:r>
+                                        </m:e>
+                                        <m:sup>
+                                          <m:r>
+                                            <w:rPr>
+                                              <w:rFonts w:ascii="Cambria Math" w:eastAsiaTheme="minorEastAsia" w:hAnsi="Cambria Math"/>
+                                            </w:rPr>
+                                            <m:t>i</m:t>
+                                          </m:r>
+                                        </m:sup>
+                                      </m:sSup>
+                                      <m:r>
+                                        <w:rPr>
+                                          <w:rFonts w:ascii="Cambria Math" w:eastAsiaTheme="minorEastAsia" w:hAnsi="Cambria Math"/>
+                                        </w:rPr>
+                                        <m:t>-f</m:t>
+                                      </m:r>
+                                      <m:d>
+                                        <m:dPr>
+                                          <m:ctrlPr>
+                                            <w:rPr>
+                                              <w:rFonts w:ascii="Cambria Math" w:eastAsiaTheme="minorEastAsia" w:hAnsi="Cambria Math"/>
+                                              <w:i/>
+                                            </w:rPr>
+                                          </m:ctrlPr>
+                                        </m:dPr>
+                                        <m:e>
+                                          <m:sSup>
+                                            <m:sSupPr>
+                                              <m:ctrlPr>
+                                                <w:rPr>
+                                                  <w:rFonts w:ascii="Cambria Math" w:eastAsiaTheme="minorEastAsia" w:hAnsi="Cambria Math"/>
+                                                  <w:i/>
+                                                </w:rPr>
+                                              </m:ctrlPr>
+                                            </m:sSupPr>
+                                            <m:e>
+                                              <m:r>
+                                                <w:rPr>
+                                                  <w:rFonts w:ascii="Cambria Math" w:eastAsiaTheme="minorEastAsia" w:hAnsi="Cambria Math"/>
+                                                </w:rPr>
+                                                <m:t>x</m:t>
+                                              </m:r>
+                                            </m:e>
+                                            <m:sup>
+                                              <m:r>
+                                                <w:rPr>
+                                                  <w:rFonts w:ascii="Cambria Math" w:eastAsiaTheme="minorEastAsia" w:hAnsi="Cambria Math"/>
+                                                </w:rPr>
+                                                <m:t>i</m:t>
+                                              </m:r>
+                                            </m:sup>
+                                          </m:sSup>
+                                          <m:r>
+                                            <w:rPr>
+                                              <w:rFonts w:ascii="Cambria Math" w:eastAsiaTheme="minorEastAsia" w:hAnsi="Cambria Math"/>
+                                            </w:rPr>
+                                            <m:t>,θ</m:t>
+                                          </m:r>
+                                        </m:e>
+                                      </m:d>
+                                    </m:e>
+                                  </m:d>
+                                </m:e>
+                                <m:sup>
+                                  <m:r>
+                                    <w:rPr>
+                                      <w:rFonts w:ascii="Cambria Math" w:eastAsiaTheme="minorEastAsia" w:hAnsi="Cambria Math"/>
+                                    </w:rPr>
+                                    <m:t>T</m:t>
+                                  </m:r>
+                                </m:sup>
+                              </m:sSup>
+                            </m:sup>
+                          </m:sSup>
+                        </m:e>
+                      </m:nary>
+                    </m:e>
+                  </m:func>
+                </m:e>
+              </m:nary>
+            </m:e>
+          </m:d>
+          <m:r>
+            <w:rPr>
+              <w:rFonts w:ascii="Cambria Math" w:eastAsiaTheme="minorEastAsia" w:hAnsi="Cambria Math"/>
+            </w:rPr>
+            <m:t xml:space="preserve">  </m:t>
+          </m:r>
+        </m:oMath>
+      </m:oMathPara>
+    </w:p>
+    <w:p>
+      <w:pPr>
+        <w:rPr>
+          <w:rFonts w:eastAsiaTheme="minorEastAsia"/>
+        </w:rPr>
+      </w:pPr>
+      <m:oMathPara>
+        <m:oMath>
+          <m:acc>
+            <m:accPr>
+              <m:ctrlPr>
+                <w:rPr>
+                  <w:rFonts w:ascii="Cambria Math" w:eastAsiaTheme="minorEastAsia" w:hAnsi="Cambria Math"/>
+                  <w:i/>
+                </w:rPr>
+              </m:ctrlPr>
+            </m:accPr>
+            <m:e>
+              <m:r>
+                <w:rPr>
+                  <w:rFonts w:ascii="Cambria Math" w:eastAsiaTheme="minorEastAsia" w:hAnsi="Cambria Math"/>
+                </w:rPr>
+                <m:t>θ</m:t>
+              </m:r>
+            </m:e>
+          </m:acc>
+          <m:r>
+            <w:rPr>
+              <w:rFonts w:ascii="Cambria Math" w:eastAsiaTheme="minorEastAsia" w:hAnsi="Cambria Math"/>
+            </w:rPr>
+            <m:t>=argmi</m:t>
+          </m:r>
+          <m:sSub>
+            <m:sSubPr>
+              <m:ctrlPr>
+                <w:rPr>
+                  <w:rFonts w:ascii="Cambria Math" w:eastAsiaTheme="minorEastAsia" w:hAnsi="Cambria Math"/>
+                  <w:i/>
+                </w:rPr>
+              </m:ctrlPr>
+            </m:sSubPr>
+            <m:e>
+              <m:r>
+                <w:rPr>
+                  <w:rFonts w:ascii="Cambria Math" w:eastAsiaTheme="minorEastAsia" w:hAnsi="Cambria Math"/>
+                </w:rPr>
+                <m:t>n</m:t>
+              </m:r>
+            </m:e>
+            <m:sub>
+              <m:r>
+                <w:rPr>
+                  <w:rFonts w:ascii="Cambria Math" w:eastAsiaTheme="minorEastAsia" w:hAnsi="Cambria Math"/>
+                </w:rPr>
+                <m:t>θ</m:t>
+              </m:r>
+            </m:sub>
+          </m:sSub>
+          <m:r>
+            <w:rPr>
+              <w:rFonts w:ascii="Cambria Math" w:eastAsiaTheme="minorEastAsia" w:hAnsi="Cambria Math"/>
+            </w:rPr>
+            <m:t xml:space="preserve"> </m:t>
+          </m:r>
+          <m:d>
+            <m:dPr>
+              <m:ctrlPr>
+                <w:rPr>
+                  <w:rFonts w:ascii="Cambria Math" w:eastAsiaTheme="minorEastAsia" w:hAnsi="Cambria Math"/>
+                  <w:i/>
+                </w:rPr>
+              </m:ctrlPr>
+            </m:dPr>
+            <m:e>
+              <m:r>
+                <w:rPr>
+                  <w:rFonts w:ascii="Cambria Math" w:eastAsiaTheme="minorEastAsia" w:hAnsi="Cambria Math"/>
+                </w:rPr>
+                <m:t>-</m:t>
+              </m:r>
+              <m:f>
+                <m:fPr>
+                  <m:ctrlPr>
+                    <w:rPr>
+                      <w:rFonts w:ascii="Cambria Math" w:eastAsiaTheme="minorEastAsia" w:hAnsi="Cambria Math"/>
+                      <w:i/>
+                    </w:rPr>
+                  </m:ctrlPr>
+                </m:fPr>
+                <m:num>
+                  <m:r>
+                    <w:rPr>
+                      <w:rFonts w:ascii="Cambria Math" w:eastAsiaTheme="minorEastAsia" w:hAnsi="Cambria Math"/>
+                    </w:rPr>
+                    <m:t>1</m:t>
+                  </m:r>
+                </m:num>
+                <m:den>
+                  <m:r>
+                    <w:rPr>
+                      <w:rFonts w:ascii="Cambria Math" w:eastAsiaTheme="minorEastAsia" w:hAnsi="Cambria Math"/>
+                    </w:rPr>
+                    <m:t>m</m:t>
+                  </m:r>
+                </m:den>
+              </m:f>
+              <m:nary>
+                <m:naryPr>
+                  <m:chr m:val="∑"/>
+                  <m:limLoc m:val="undOvr"/>
+                  <m:ctrlPr>
+                    <w:rPr>
+                      <w:rFonts w:ascii="Cambria Math" w:eastAsiaTheme="minorEastAsia" w:hAnsi="Cambria Math"/>
+                      <w:i/>
+                    </w:rPr>
+                  </m:ctrlPr>
+                </m:naryPr>
+                <m:sub>
+                  <m:r>
+                    <w:rPr>
+                      <w:rFonts w:ascii="Cambria Math" w:eastAsiaTheme="minorEastAsia" w:hAnsi="Cambria Math"/>
+                    </w:rPr>
+                    <m:t>i=0</m:t>
+                  </m:r>
+                </m:sub>
+                <m:sup>
+                  <m:r>
+                    <w:rPr>
+                      <w:rFonts w:ascii="Cambria Math" w:eastAsiaTheme="minorEastAsia" w:hAnsi="Cambria Math"/>
+                    </w:rPr>
+                    <m:t>m-1</m:t>
+                  </m:r>
+                </m:sup>
+                <m:e>
+                  <m:nary>
+                    <m:naryPr>
+                      <m:chr m:val="∑"/>
+                      <m:limLoc m:val="undOvr"/>
+                      <m:ctrlPr>
+                        <w:rPr>
+                          <w:rFonts w:ascii="Cambria Math" w:eastAsiaTheme="minorEastAsia" w:hAnsi="Cambria Math"/>
+                          <w:i/>
+                        </w:rPr>
+                      </m:ctrlPr>
+                    </m:naryPr>
+                    <m:sub>
+                      <m:r>
+                        <w:rPr>
+                          <w:rFonts w:ascii="Cambria Math" w:eastAsiaTheme="minorEastAsia" w:hAnsi="Cambria Math"/>
+                        </w:rPr>
+                        <m:t>j=0</m:t>
+                      </m:r>
+                    </m:sub>
+                    <m:sup>
+                      <m:r>
+                        <w:rPr>
+                          <w:rFonts w:ascii="Cambria Math" w:eastAsiaTheme="minorEastAsia" w:hAnsi="Cambria Math"/>
+                        </w:rPr>
+                        <m:t>n</m:t>
+                      </m:r>
+                    </m:sup>
+                    <m:e>
+                      <m:r>
+                        <w:rPr>
+                          <w:rFonts w:ascii="Cambria Math" w:eastAsiaTheme="minorEastAsia" w:hAnsi="Cambria Math"/>
+                        </w:rPr>
+                        <m:t>-</m:t>
+                      </m:r>
+                      <m:f>
+                        <m:fPr>
+                          <m:ctrlPr>
+                            <w:rPr>
+                              <w:rFonts w:ascii="Cambria Math" w:eastAsiaTheme="minorEastAsia" w:hAnsi="Cambria Math"/>
+                              <w:i/>
+                            </w:rPr>
+                          </m:ctrlPr>
+                        </m:fPr>
+                        <m:num>
+                          <m:r>
+                            <w:rPr>
+                              <w:rFonts w:ascii="Cambria Math" w:eastAsiaTheme="minorEastAsia" w:hAnsi="Cambria Math"/>
+                            </w:rPr>
+                            <m:t>1</m:t>
+                          </m:r>
+                        </m:num>
+                        <m:den>
+                          <m:r>
+                            <w:rPr>
+                              <w:rFonts w:ascii="Cambria Math" w:eastAsiaTheme="minorEastAsia" w:hAnsi="Cambria Math"/>
+                            </w:rPr>
+                            <m:t>2</m:t>
+                          </m:r>
+                          <m:sSubSup>
+                            <m:sSubSupPr>
+                              <m:ctrlPr>
+                                <w:rPr>
+                                  <w:rFonts w:ascii="Cambria Math" w:eastAsiaTheme="minorEastAsia" w:hAnsi="Cambria Math"/>
+                                  <w:i/>
+                                </w:rPr>
+                              </m:ctrlPr>
+                            </m:sSubSupPr>
+                            <m:e>
+                              <m:r>
+                                <w:rPr>
+                                  <w:rFonts w:ascii="Cambria Math" w:eastAsiaTheme="minorEastAsia" w:hAnsi="Cambria Math"/>
+                                </w:rPr>
+                                <m:t>σ</m:t>
+                              </m:r>
+                            </m:e>
+                            <m:sub>
+                              <m:r>
+                                <w:rPr>
+                                  <w:rFonts w:ascii="Cambria Math" w:eastAsiaTheme="minorEastAsia" w:hAnsi="Cambria Math"/>
+                                </w:rPr>
+                                <m:t>j</m:t>
+                              </m:r>
+                            </m:sub>
+                            <m:sup>
+                              <m:r>
+                                <w:rPr>
+                                  <w:rFonts w:ascii="Cambria Math" w:eastAsiaTheme="minorEastAsia" w:hAnsi="Cambria Math"/>
+                                </w:rPr>
+                                <m:t>2</m:t>
+                              </m:r>
+                            </m:sup>
+                          </m:sSubSup>
+                        </m:den>
+                      </m:f>
+                      <m:d>
+                        <m:dPr>
+                          <m:begChr m:val="["/>
+                          <m:endChr m:val="]"/>
+                          <m:ctrlPr>
+                            <w:rPr>
+                              <w:rFonts w:ascii="Cambria Math" w:eastAsiaTheme="minorEastAsia" w:hAnsi="Cambria Math"/>
+                              <w:i/>
+                            </w:rPr>
+                          </m:ctrlPr>
+                        </m:dPr>
+                        <m:e>
+                          <m:sSup>
+                            <m:sSupPr>
+                              <m:ctrlPr>
+                                <w:rPr>
+                                  <w:rFonts w:ascii="Cambria Math" w:eastAsiaTheme="minorEastAsia" w:hAnsi="Cambria Math"/>
+                                  <w:i/>
+                                </w:rPr>
+                              </m:ctrlPr>
+                            </m:sSupPr>
+                            <m:e>
+                              <m:r>
+                                <w:rPr>
+                                  <w:rFonts w:ascii="Cambria Math" w:eastAsiaTheme="minorEastAsia" w:hAnsi="Cambria Math"/>
+                                </w:rPr>
+                                <m:t>y</m:t>
+                              </m:r>
+                            </m:e>
+                            <m:sup>
+                              <m:r>
+                                <w:rPr>
+                                  <w:rFonts w:ascii="Cambria Math" w:eastAsiaTheme="minorEastAsia" w:hAnsi="Cambria Math"/>
+                                </w:rPr>
+                                <m:t>i</m:t>
+                              </m:r>
+                            </m:sup>
+                          </m:sSup>
+                          <m:r>
+                            <w:rPr>
+                              <w:rFonts w:ascii="Cambria Math" w:eastAsiaTheme="minorEastAsia" w:hAnsi="Cambria Math"/>
+                            </w:rPr>
+                            <m:t>-f</m:t>
+                          </m:r>
+                          <m:d>
+                            <m:dPr>
+                              <m:ctrlPr>
+                                <w:rPr>
+                                  <w:rFonts w:ascii="Cambria Math" w:eastAsiaTheme="minorEastAsia" w:hAnsi="Cambria Math"/>
+                                  <w:i/>
+                                </w:rPr>
+                              </m:ctrlPr>
+                            </m:dPr>
+                            <m:e>
+                              <m:sSup>
+                                <m:sSupPr>
+                                  <m:ctrlPr>
+                                    <w:rPr>
+                                      <w:rFonts w:ascii="Cambria Math" w:eastAsiaTheme="minorEastAsia" w:hAnsi="Cambria Math"/>
+                                      <w:i/>
+                                    </w:rPr>
+                                  </m:ctrlPr>
+                                </m:sSupPr>
+                                <m:e>
+                                  <m:r>
+                                    <w:rPr>
+                                      <w:rFonts w:ascii="Cambria Math" w:eastAsiaTheme="minorEastAsia" w:hAnsi="Cambria Math"/>
+                                    </w:rPr>
+                                    <m:t>x</m:t>
+                                  </m:r>
+                                </m:e>
+                                <m:sup>
+                                  <m:r>
+                                    <w:rPr>
+                                      <w:rFonts w:ascii="Cambria Math" w:eastAsiaTheme="minorEastAsia" w:hAnsi="Cambria Math"/>
+                                    </w:rPr>
+                                    <m:t>i</m:t>
+                                  </m:r>
+                                </m:sup>
+                              </m:sSup>
+                              <m:r>
+                                <w:rPr>
+                                  <w:rFonts w:ascii="Cambria Math" w:eastAsiaTheme="minorEastAsia" w:hAnsi="Cambria Math"/>
+                                </w:rPr>
+                                <m:t>;θ</m:t>
+                              </m:r>
+                            </m:e>
+                          </m:d>
+                        </m:e>
+                      </m:d>
+                      <m:d>
+                        <m:dPr>
+                          <m:begChr m:val="["/>
+                          <m:endChr m:val="]"/>
+                          <m:ctrlPr>
+                            <w:rPr>
+                              <w:rFonts w:ascii="Cambria Math" w:eastAsiaTheme="minorEastAsia" w:hAnsi="Cambria Math"/>
+                              <w:i/>
+                            </w:rPr>
+                          </m:ctrlPr>
+                        </m:dPr>
+                        <m:e>
+                          <m:sSup>
+                            <m:sSupPr>
+                              <m:ctrlPr>
+                                <w:rPr>
+                                  <w:rFonts w:ascii="Cambria Math" w:eastAsiaTheme="minorEastAsia" w:hAnsi="Cambria Math"/>
+                                  <w:i/>
+                                </w:rPr>
+                              </m:ctrlPr>
+                            </m:sSupPr>
+                            <m:e>
+                              <m:r>
+                                <w:rPr>
+                                  <w:rFonts w:ascii="Cambria Math" w:eastAsiaTheme="minorEastAsia" w:hAnsi="Cambria Math"/>
+                                </w:rPr>
+                                <m:t>y</m:t>
+                              </m:r>
+                            </m:e>
+                            <m:sup>
+                              <m:r>
+                                <w:rPr>
+                                  <w:rFonts w:ascii="Cambria Math" w:eastAsiaTheme="minorEastAsia" w:hAnsi="Cambria Math"/>
+                                </w:rPr>
+                                <m:t>i</m:t>
+                              </m:r>
+                            </m:sup>
+                          </m:sSup>
+                          <m:r>
+                            <w:rPr>
+                              <w:rFonts w:ascii="Cambria Math" w:eastAsiaTheme="minorEastAsia" w:hAnsi="Cambria Math"/>
+                            </w:rPr>
+                            <m:t>-f</m:t>
+                          </m:r>
+                          <m:d>
+                            <m:dPr>
+                              <m:ctrlPr>
+                                <w:rPr>
+                                  <w:rFonts w:ascii="Cambria Math" w:eastAsiaTheme="minorEastAsia" w:hAnsi="Cambria Math"/>
+                                  <w:i/>
+                                </w:rPr>
+                              </m:ctrlPr>
+                            </m:dPr>
+                            <m:e>
+                              <m:sSup>
+                                <m:sSupPr>
+                                  <m:ctrlPr>
+                                    <w:rPr>
+                                      <w:rFonts w:ascii="Cambria Math" w:eastAsiaTheme="minorEastAsia" w:hAnsi="Cambria Math"/>
+                                      <w:i/>
+                                    </w:rPr>
+                                  </m:ctrlPr>
+                                </m:sSupPr>
+                                <m:e>
+                                  <m:r>
+                                    <w:rPr>
+                                      <w:rFonts w:ascii="Cambria Math" w:eastAsiaTheme="minorEastAsia" w:hAnsi="Cambria Math"/>
+                                    </w:rPr>
+                                    <m:t>x</m:t>
+                                  </m:r>
+                                </m:e>
+                                <m:sup>
+                                  <m:r>
+                                    <w:rPr>
+                                      <w:rFonts w:ascii="Cambria Math" w:eastAsiaTheme="minorEastAsia" w:hAnsi="Cambria Math"/>
+                                    </w:rPr>
+                                    <m:t>i</m:t>
+                                  </m:r>
+                                </m:sup>
+                              </m:sSup>
+                              <m:r>
+                                <w:rPr>
+                                  <w:rFonts w:ascii="Cambria Math" w:eastAsiaTheme="minorEastAsia" w:hAnsi="Cambria Math"/>
+                                </w:rPr>
+                                <m:t>;θ</m:t>
+                              </m:r>
+                            </m:e>
+                          </m:d>
+                        </m:e>
+                      </m:d>
+                    </m:e>
+                  </m:nary>
+                </m:e>
+              </m:nary>
+            </m:e>
+          </m:d>
+        </m:oMath>
+      </m:oMathPara>
+    </w:p>
+    <w:p>
+      <w:pPr>
+        <w:rPr>
+          <w:rFonts w:eastAsiaTheme="minorEastAsia"/>
+        </w:rPr>
+      </w:pPr>
+      <m:oMathPara>
+        <m:oMath>
+          <m:acc>
+            <m:accPr>
+              <m:ctrlPr>
+                <w:rPr>
+                  <w:rFonts w:ascii="Cambria Math" w:eastAsiaTheme="minorEastAsia" w:hAnsi="Cambria Math"/>
+                  <w:i/>
+                </w:rPr>
+              </m:ctrlPr>
+            </m:accPr>
+            <m:e>
+              <m:r>
+                <w:rPr>
+                  <w:rFonts w:ascii="Cambria Math" w:eastAsiaTheme="minorEastAsia" w:hAnsi="Cambria Math"/>
+                </w:rPr>
+                <m:t>θ</m:t>
+              </m:r>
+            </m:e>
+          </m:acc>
+          <m:r>
+            <w:rPr>
+              <w:rFonts w:ascii="Cambria Math" w:eastAsiaTheme="minorEastAsia" w:hAnsi="Cambria Math"/>
+            </w:rPr>
+            <m:t>=argmi</m:t>
+          </m:r>
+          <m:sSub>
+            <m:sSubPr>
+              <m:ctrlPr>
+                <w:rPr>
+                  <w:rFonts w:ascii="Cambria Math" w:eastAsiaTheme="minorEastAsia" w:hAnsi="Cambria Math"/>
+                  <w:i/>
+                </w:rPr>
+              </m:ctrlPr>
+            </m:sSubPr>
+            <m:e>
+              <m:r>
+                <w:rPr>
+                  <w:rFonts w:ascii="Cambria Math" w:eastAsiaTheme="minorEastAsia" w:hAnsi="Cambria Math"/>
+                </w:rPr>
+                <m:t>n</m:t>
+              </m:r>
+            </m:e>
+            <m:sub>
+              <m:r>
+                <w:rPr>
+                  <w:rFonts w:ascii="Cambria Math" w:eastAsiaTheme="minorEastAsia" w:hAnsi="Cambria Math"/>
+                </w:rPr>
+                <m:t>θ</m:t>
+              </m:r>
+            </m:sub>
+          </m:sSub>
+          <m:r>
+            <w:rPr>
+              <w:rFonts w:ascii="Cambria Math" w:eastAsiaTheme="minorEastAsia" w:hAnsi="Cambria Math"/>
+            </w:rPr>
+            <m:t xml:space="preserve"> </m:t>
+          </m:r>
+          <m:d>
+            <m:dPr>
+              <m:ctrlPr>
+                <w:rPr>
+                  <w:rFonts w:ascii="Cambria Math" w:eastAsiaTheme="minorEastAsia" w:hAnsi="Cambria Math"/>
+                  <w:i/>
+                </w:rPr>
+              </m:ctrlPr>
+            </m:dPr>
+            <m:e>
+              <m:r>
+                <w:rPr>
+                  <w:rFonts w:ascii="Cambria Math" w:eastAsiaTheme="minorEastAsia" w:hAnsi="Cambria Math"/>
+                </w:rPr>
+                <m:t>-</m:t>
+              </m:r>
+              <m:f>
+                <m:fPr>
+                  <m:ctrlPr>
+                    <w:rPr>
+                      <w:rFonts w:ascii="Cambria Math" w:eastAsiaTheme="minorEastAsia" w:hAnsi="Cambria Math"/>
+                      <w:i/>
+                    </w:rPr>
+                  </m:ctrlPr>
+                </m:fPr>
+                <m:num>
+                  <m:r>
+                    <w:rPr>
+                      <w:rFonts w:ascii="Cambria Math" w:eastAsiaTheme="minorEastAsia" w:hAnsi="Cambria Math"/>
+                    </w:rPr>
+                    <m:t>1</m:t>
+                  </m:r>
+                </m:num>
+                <m:den>
+                  <m:r>
+                    <w:rPr>
+                      <w:rFonts w:ascii="Cambria Math" w:eastAsiaTheme="minorEastAsia" w:hAnsi="Cambria Math"/>
+                    </w:rPr>
+                    <m:t>m</m:t>
+                  </m:r>
+                </m:den>
+              </m:f>
+              <m:nary>
+                <m:naryPr>
+                  <m:chr m:val="∑"/>
+                  <m:limLoc m:val="undOvr"/>
+                  <m:ctrlPr>
+                    <w:rPr>
+                      <w:rFonts w:ascii="Cambria Math" w:eastAsiaTheme="minorEastAsia" w:hAnsi="Cambria Math"/>
+                      <w:i/>
+                    </w:rPr>
+                  </m:ctrlPr>
+                </m:naryPr>
+                <m:sub>
+                  <m:r>
+                    <w:rPr>
+                      <w:rFonts w:ascii="Cambria Math" w:eastAsiaTheme="minorEastAsia" w:hAnsi="Cambria Math"/>
+                    </w:rPr>
+                    <m:t>i=0</m:t>
+                  </m:r>
+                </m:sub>
+                <m:sup>
+                  <m:r>
+                    <w:rPr>
+                      <w:rFonts w:ascii="Cambria Math" w:eastAsiaTheme="minorEastAsia" w:hAnsi="Cambria Math"/>
+                    </w:rPr>
+                    <m:t>m-1</m:t>
+                  </m:r>
+                </m:sup>
+                <m:e>
+                  <m:nary>
+                    <m:naryPr>
+                      <m:chr m:val="∑"/>
+                      <m:limLoc m:val="undOvr"/>
+                      <m:ctrlPr>
+                        <w:rPr>
+                          <w:rFonts w:ascii="Cambria Math" w:eastAsiaTheme="minorEastAsia" w:hAnsi="Cambria Math"/>
+                          <w:i/>
+                        </w:rPr>
+                      </m:ctrlPr>
+                    </m:naryPr>
+                    <m:sub>
+                      <m:r>
+                        <w:rPr>
+                          <w:rFonts w:ascii="Cambria Math" w:eastAsiaTheme="minorEastAsia" w:hAnsi="Cambria Math"/>
+                        </w:rPr>
+                        <m:t>j=0</m:t>
+                      </m:r>
+                    </m:sub>
+                    <m:sup>
+                      <m:r>
+                        <w:rPr>
+                          <w:rFonts w:ascii="Cambria Math" w:eastAsiaTheme="minorEastAsia" w:hAnsi="Cambria Math"/>
+                        </w:rPr>
+                        <m:t>n</m:t>
+                      </m:r>
+                    </m:sup>
+                    <m:e>
+                      <m:r>
+                        <w:rPr>
+                          <w:rFonts w:ascii="Cambria Math" w:eastAsiaTheme="minorEastAsia" w:hAnsi="Cambria Math"/>
+                        </w:rPr>
+                        <m:t>-</m:t>
+                      </m:r>
+                      <m:f>
+                        <m:fPr>
+                          <m:ctrlPr>
+                            <w:rPr>
+                              <w:rFonts w:ascii="Cambria Math" w:eastAsiaTheme="minorEastAsia" w:hAnsi="Cambria Math"/>
+                              <w:i/>
+                            </w:rPr>
+                          </m:ctrlPr>
+                        </m:fPr>
+                        <m:num>
+                          <m:r>
+                            <w:rPr>
+                              <w:rFonts w:ascii="Cambria Math" w:eastAsiaTheme="minorEastAsia" w:hAnsi="Cambria Math"/>
+                            </w:rPr>
+                            <m:t>1</m:t>
+                          </m:r>
+                        </m:num>
+                        <m:den>
+                          <m:r>
+                            <w:rPr>
+                              <w:rFonts w:ascii="Cambria Math" w:eastAsiaTheme="minorEastAsia" w:hAnsi="Cambria Math"/>
+                            </w:rPr>
+                            <m:t>2</m:t>
+                          </m:r>
+                          <m:sSubSup>
+                            <m:sSubSupPr>
+                              <m:ctrlPr>
+                                <w:rPr>
+                                  <w:rFonts w:ascii="Cambria Math" w:eastAsiaTheme="minorEastAsia" w:hAnsi="Cambria Math"/>
+                                  <w:i/>
+                                </w:rPr>
+                              </m:ctrlPr>
+                            </m:sSubSupPr>
+                            <m:e>
+                              <m:r>
+                                <w:rPr>
+                                  <w:rFonts w:ascii="Cambria Math" w:eastAsiaTheme="minorEastAsia" w:hAnsi="Cambria Math"/>
+                                </w:rPr>
+                                <m:t>σ</m:t>
+                              </m:r>
+                            </m:e>
+                            <m:sub>
+                              <m:r>
+                                <w:rPr>
+                                  <w:rFonts w:ascii="Cambria Math" w:eastAsiaTheme="minorEastAsia" w:hAnsi="Cambria Math"/>
+                                </w:rPr>
+                                <m:t>j</m:t>
+                              </m:r>
+                            </m:sub>
+                            <m:sup>
+                              <m:r>
+                                <w:rPr>
+                                  <w:rFonts w:ascii="Cambria Math" w:eastAsiaTheme="minorEastAsia" w:hAnsi="Cambria Math"/>
+                                </w:rPr>
+                                <m:t>2</m:t>
+                              </m:r>
+                            </m:sup>
+                          </m:sSubSup>
+                        </m:den>
+                      </m:f>
+                    </m:e>
+                  </m:nary>
+                  <m:sSubSup>
+                    <m:sSubSupPr>
+                      <m:ctrlPr>
+                        <w:rPr>
+                          <w:rFonts w:ascii="Cambria Math" w:eastAsiaTheme="minorEastAsia" w:hAnsi="Cambria Math"/>
+                          <w:i/>
+                        </w:rPr>
+                      </m:ctrlPr>
+                    </m:sSubSupPr>
+                    <m:e>
+                      <m:d>
+                        <m:dPr>
+                          <m:begChr m:val="|"/>
+                          <m:endChr m:val="|"/>
+                          <m:ctrlPr>
+                            <w:rPr>
+                              <w:rFonts w:ascii="Cambria Math" w:eastAsiaTheme="minorEastAsia" w:hAnsi="Cambria Math"/>
+                              <w:i/>
+                            </w:rPr>
+                          </m:ctrlPr>
+                        </m:dPr>
+                        <m:e>
+                          <m:d>
+                            <m:dPr>
+                              <m:begChr m:val="|"/>
+                              <m:endChr m:val="|"/>
+                              <m:ctrlPr>
+                                <w:rPr>
+                                  <w:rFonts w:ascii="Cambria Math" w:eastAsiaTheme="minorEastAsia" w:hAnsi="Cambria Math"/>
+                                  <w:i/>
+                                </w:rPr>
+                              </m:ctrlPr>
+                            </m:dPr>
+                            <m:e>
+                              <m:sSup>
+                                <m:sSupPr>
+                                  <m:ctrlPr>
+                                    <w:rPr>
+                                      <w:rFonts w:ascii="Cambria Math" w:eastAsiaTheme="minorEastAsia" w:hAnsi="Cambria Math"/>
+                                      <w:i/>
+                                    </w:rPr>
+                                  </m:ctrlPr>
+                                </m:sSupPr>
+                                <m:e>
+                                  <m:r>
+                                    <w:rPr>
+                                      <w:rFonts w:ascii="Cambria Math" w:eastAsiaTheme="minorEastAsia" w:hAnsi="Cambria Math"/>
+                                    </w:rPr>
+                                    <m:t>y</m:t>
+                                  </m:r>
+                                </m:e>
+                                <m:sup>
+                                  <m:r>
+                                    <w:rPr>
+                                      <w:rFonts w:ascii="Cambria Math" w:eastAsiaTheme="minorEastAsia" w:hAnsi="Cambria Math"/>
+                                    </w:rPr>
+                                    <m:t>i</m:t>
+                                  </m:r>
+                                </m:sup>
+                              </m:sSup>
+                              <m:r>
+                                <w:rPr>
+                                  <w:rFonts w:ascii="Cambria Math" w:eastAsiaTheme="minorEastAsia" w:hAnsi="Cambria Math"/>
+                                </w:rPr>
+                                <m:t>-f</m:t>
+                              </m:r>
+                              <m:d>
+                                <m:dPr>
+                                  <m:ctrlPr>
+                                    <w:rPr>
+                                      <w:rFonts w:ascii="Cambria Math" w:eastAsiaTheme="minorEastAsia" w:hAnsi="Cambria Math"/>
+                                      <w:i/>
+                                    </w:rPr>
+                                  </m:ctrlPr>
+                                </m:dPr>
+                                <m:e>
+                                  <m:sSup>
+                                    <m:sSupPr>
+                                      <m:ctrlPr>
+                                        <w:rPr>
+                                          <w:rFonts w:ascii="Cambria Math" w:eastAsiaTheme="minorEastAsia" w:hAnsi="Cambria Math"/>
+                                          <w:i/>
+                                        </w:rPr>
+                                      </m:ctrlPr>
+                                    </m:sSupPr>
+                                    <m:e>
+                                      <m:r>
+                                        <w:rPr>
+                                          <w:rFonts w:ascii="Cambria Math" w:eastAsiaTheme="minorEastAsia" w:hAnsi="Cambria Math"/>
+                                        </w:rPr>
+                                        <m:t>x</m:t>
+                                      </m:r>
+                                    </m:e>
+                                    <m:sup>
+                                      <m:r>
+                                        <w:rPr>
+                                          <w:rFonts w:ascii="Cambria Math" w:eastAsiaTheme="minorEastAsia" w:hAnsi="Cambria Math"/>
+                                        </w:rPr>
+                                        <m:t>i</m:t>
+                                      </m:r>
+                                    </m:sup>
+                                  </m:sSup>
+                                  <m:r>
+                                    <w:rPr>
+                                      <w:rFonts w:ascii="Cambria Math" w:eastAsiaTheme="minorEastAsia" w:hAnsi="Cambria Math"/>
+                                    </w:rPr>
+                                    <m:t>;θ</m:t>
+                                  </m:r>
+                                </m:e>
+                              </m:d>
+                            </m:e>
+                          </m:d>
+                        </m:e>
+                      </m:d>
+                    </m:e>
+                    <m:sub>
+                      <m:r>
+                        <w:rPr>
+                          <w:rFonts w:ascii="Cambria Math" w:eastAsiaTheme="minorEastAsia" w:hAnsi="Cambria Math"/>
+                        </w:rPr>
+                        <m:t>2</m:t>
+                      </m:r>
+                    </m:sub>
+                    <m:sup>
+                      <m:r>
+                        <w:rPr>
+                          <w:rFonts w:ascii="Cambria Math" w:eastAsiaTheme="minorEastAsia" w:hAnsi="Cambria Math"/>
+                        </w:rPr>
+                        <m:t>2</m:t>
+                      </m:r>
+                    </m:sup>
+                  </m:sSubSup>
+                </m:e>
+              </m:nary>
+            </m:e>
+          </m:d>
+        </m:oMath>
+      </m:oMathPara>
+    </w:p>
+    <w:p>
+      <w:pPr>
+        <w:rPr>
+          <w:rFonts w:eastAsiaTheme="minorEastAsia"/>
+        </w:rPr>
+      </w:pPr>
+      <m:oMathPara>
+        <m:oMath>
+          <m:acc>
+            <m:accPr>
+              <m:ctrlPr>
+                <w:rPr>
+                  <w:rFonts w:ascii="Cambria Math" w:eastAsiaTheme="minorEastAsia" w:hAnsi="Cambria Math"/>
+                  <w:i/>
+                </w:rPr>
+              </m:ctrlPr>
+            </m:accPr>
+            <m:e>
+              <m:r>
+                <w:rPr>
+                  <w:rFonts w:ascii="Cambria Math" w:eastAsiaTheme="minorEastAsia" w:hAnsi="Cambria Math"/>
+                </w:rPr>
+                <m:t>θ</m:t>
+              </m:r>
+            </m:e>
+          </m:acc>
+          <m:r>
+            <w:rPr>
+              <w:rFonts w:ascii="Cambria Math" w:eastAsiaTheme="minorEastAsia" w:hAnsi="Cambria Math"/>
+            </w:rPr>
+            <m:t>=argmi</m:t>
+          </m:r>
+          <m:sSub>
+            <m:sSubPr>
+              <m:ctrlPr>
+                <w:rPr>
+                  <w:rFonts w:ascii="Cambria Math" w:eastAsiaTheme="minorEastAsia" w:hAnsi="Cambria Math"/>
+                  <w:i/>
+                </w:rPr>
+              </m:ctrlPr>
+            </m:sSubPr>
+            <m:e>
+              <m:r>
+                <w:rPr>
+                  <w:rFonts w:ascii="Cambria Math" w:eastAsiaTheme="minorEastAsia" w:hAnsi="Cambria Math"/>
+                </w:rPr>
+                <m:t>n</m:t>
+              </m:r>
+            </m:e>
+            <m:sub>
+              <m:r>
+                <w:rPr>
+                  <w:rFonts w:ascii="Cambria Math" w:eastAsiaTheme="minorEastAsia" w:hAnsi="Cambria Math"/>
+                </w:rPr>
+                <m:t>θ</m:t>
+              </m:r>
+            </m:sub>
+          </m:sSub>
+          <m:r>
+            <w:rPr>
+              <w:rFonts w:ascii="Cambria Math" w:eastAsiaTheme="minorEastAsia" w:hAnsi="Cambria Math"/>
+            </w:rPr>
+            <m:t xml:space="preserve"> </m:t>
+          </m:r>
+          <m:d>
+            <m:dPr>
+              <m:ctrlPr>
+                <w:rPr>
+                  <w:rFonts w:ascii="Cambria Math" w:eastAsiaTheme="minorEastAsia" w:hAnsi="Cambria Math"/>
+                  <w:i/>
+                </w:rPr>
+              </m:ctrlPr>
+            </m:dPr>
+            <m:e>
+              <m:r>
+                <w:rPr>
+                  <w:rFonts w:ascii="Cambria Math" w:eastAsiaTheme="minorEastAsia" w:hAnsi="Cambria Math"/>
+                </w:rPr>
+                <m:t>-</m:t>
+              </m:r>
+              <m:f>
+                <m:fPr>
+                  <m:ctrlPr>
+                    <w:rPr>
+                      <w:rFonts w:ascii="Cambria Math" w:eastAsiaTheme="minorEastAsia" w:hAnsi="Cambria Math"/>
+                      <w:i/>
+                    </w:rPr>
+                  </m:ctrlPr>
+                </m:fPr>
+                <m:num>
+                  <m:r>
+                    <w:rPr>
+                      <w:rFonts w:ascii="Cambria Math" w:eastAsiaTheme="minorEastAsia" w:hAnsi="Cambria Math"/>
+                    </w:rPr>
+                    <m:t>1</m:t>
+                  </m:r>
+                </m:num>
+                <m:den>
+                  <m:r>
+                    <w:rPr>
+                      <w:rFonts w:ascii="Cambria Math" w:eastAsiaTheme="minorEastAsia" w:hAnsi="Cambria Math"/>
+                    </w:rPr>
+                    <m:t>m</m:t>
+                  </m:r>
+                </m:den>
+              </m:f>
+              <m:nary>
+                <m:naryPr>
+                  <m:chr m:val="∑"/>
+                  <m:limLoc m:val="undOvr"/>
+                  <m:ctrlPr>
+                    <w:rPr>
+                      <w:rFonts w:ascii="Cambria Math" w:eastAsiaTheme="minorEastAsia" w:hAnsi="Cambria Math"/>
+                      <w:i/>
+                    </w:rPr>
+                  </m:ctrlPr>
+                </m:naryPr>
+                <m:sub>
+                  <m:r>
+                    <w:rPr>
+                      <w:rFonts w:ascii="Cambria Math" w:eastAsiaTheme="minorEastAsia" w:hAnsi="Cambria Math"/>
+                    </w:rPr>
+                    <m:t>j=0</m:t>
+                  </m:r>
+                </m:sub>
+                <m:sup>
+                  <m:r>
+                    <w:rPr>
+                      <w:rFonts w:ascii="Cambria Math" w:eastAsiaTheme="minorEastAsia" w:hAnsi="Cambria Math"/>
+                    </w:rPr>
+                    <m:t>n</m:t>
+                  </m:r>
+                </m:sup>
+                <m:e>
+                  <m:d>
+                    <m:dPr>
+                      <m:ctrlPr>
+                        <w:rPr>
+                          <w:rFonts w:ascii="Cambria Math" w:eastAsiaTheme="minorEastAsia" w:hAnsi="Cambria Math"/>
+                          <w:i/>
+                        </w:rPr>
+                      </m:ctrlPr>
+                    </m:dPr>
+                    <m:e>
+                      <m:r>
+                        <w:rPr>
+                          <w:rFonts w:ascii="Cambria Math" w:eastAsiaTheme="minorEastAsia" w:hAnsi="Cambria Math"/>
+                        </w:rPr>
+                        <m:t>-</m:t>
+                      </m:r>
+                      <m:f>
+                        <m:fPr>
+                          <m:ctrlPr>
+                            <w:rPr>
+                              <w:rFonts w:ascii="Cambria Math" w:eastAsiaTheme="minorEastAsia" w:hAnsi="Cambria Math"/>
+                              <w:i/>
+                            </w:rPr>
+                          </m:ctrlPr>
+                        </m:fPr>
+                        <m:num>
+                          <m:r>
+                            <w:rPr>
+                              <w:rFonts w:ascii="Cambria Math" w:eastAsiaTheme="minorEastAsia" w:hAnsi="Cambria Math"/>
+                            </w:rPr>
+                            <m:t>1</m:t>
+                          </m:r>
+                        </m:num>
+                        <m:den>
+                          <m:r>
+                            <w:rPr>
+                              <w:rFonts w:ascii="Cambria Math" w:eastAsiaTheme="minorEastAsia" w:hAnsi="Cambria Math"/>
+                            </w:rPr>
+                            <m:t>2</m:t>
+                          </m:r>
+                          <m:sSubSup>
+                            <m:sSubSupPr>
+                              <m:ctrlPr>
+                                <w:rPr>
+                                  <w:rFonts w:ascii="Cambria Math" w:eastAsiaTheme="minorEastAsia" w:hAnsi="Cambria Math"/>
+                                  <w:i/>
+                                </w:rPr>
+                              </m:ctrlPr>
+                            </m:sSubSupPr>
+                            <m:e>
+                              <m:r>
+                                <w:rPr>
+                                  <w:rFonts w:ascii="Cambria Math" w:eastAsiaTheme="minorEastAsia" w:hAnsi="Cambria Math"/>
+                                </w:rPr>
+                                <m:t>σ</m:t>
+                              </m:r>
+                            </m:e>
+                            <m:sub>
+                              <m:r>
+                                <w:rPr>
+                                  <w:rFonts w:ascii="Cambria Math" w:eastAsiaTheme="minorEastAsia" w:hAnsi="Cambria Math"/>
+                                </w:rPr>
+                                <m:t>j</m:t>
+                              </m:r>
+                            </m:sub>
+                            <m:sup>
+                              <m:r>
+                                <w:rPr>
+                                  <w:rFonts w:ascii="Cambria Math" w:eastAsiaTheme="minorEastAsia" w:hAnsi="Cambria Math"/>
+                                </w:rPr>
+                                <m:t>2</m:t>
+                              </m:r>
+                            </m:sup>
+                          </m:sSubSup>
+                        </m:den>
+                      </m:f>
+                    </m:e>
+                  </m:d>
+                </m:e>
+              </m:nary>
+              <m:nary>
+                <m:naryPr>
+                  <m:chr m:val="∑"/>
+                  <m:limLoc m:val="undOvr"/>
+                  <m:ctrlPr>
+                    <w:rPr>
+                      <w:rFonts w:ascii="Cambria Math" w:eastAsiaTheme="minorEastAsia" w:hAnsi="Cambria Math"/>
+                      <w:i/>
+                    </w:rPr>
+                  </m:ctrlPr>
+                </m:naryPr>
+                <m:sub>
+                  <m:r>
+                    <w:rPr>
+                      <w:rFonts w:ascii="Cambria Math" w:eastAsiaTheme="minorEastAsia" w:hAnsi="Cambria Math"/>
+                    </w:rPr>
+                    <m:t>i=0</m:t>
+                  </m:r>
+                </m:sub>
+                <m:sup>
+                  <m:r>
+                    <w:rPr>
+                      <w:rFonts w:ascii="Cambria Math" w:eastAsiaTheme="minorEastAsia" w:hAnsi="Cambria Math"/>
+                    </w:rPr>
+                    <m:t>m-1</m:t>
+                  </m:r>
+                </m:sup>
+                <m:e>
+                  <m:sSubSup>
+                    <m:sSubSupPr>
+                      <m:ctrlPr>
+                        <w:rPr>
+                          <w:rFonts w:ascii="Cambria Math" w:eastAsiaTheme="minorEastAsia" w:hAnsi="Cambria Math"/>
+                          <w:i/>
+                        </w:rPr>
+                      </m:ctrlPr>
+                    </m:sSubSupPr>
+                    <m:e>
+                      <m:r>
+                        <w:rPr>
+                          <w:rFonts w:ascii="Cambria Math" w:eastAsiaTheme="minorEastAsia" w:hAnsi="Cambria Math"/>
+                        </w:rPr>
+                        <m:t>(</m:t>
+                      </m:r>
+                      <m:d>
+                        <m:dPr>
+                          <m:begChr m:val="|"/>
+                          <m:endChr m:val="|"/>
+                          <m:ctrlPr>
+                            <w:rPr>
+                              <w:rFonts w:ascii="Cambria Math" w:eastAsiaTheme="minorEastAsia" w:hAnsi="Cambria Math"/>
+                              <w:i/>
+                            </w:rPr>
+                          </m:ctrlPr>
+                        </m:dPr>
+                        <m:e>
+                          <m:d>
+                            <m:dPr>
+                              <m:begChr m:val="|"/>
+                              <m:endChr m:val="|"/>
+                              <m:ctrlPr>
+                                <w:rPr>
+                                  <w:rFonts w:ascii="Cambria Math" w:eastAsiaTheme="minorEastAsia" w:hAnsi="Cambria Math"/>
+                                  <w:i/>
+                                </w:rPr>
+                              </m:ctrlPr>
+                            </m:dPr>
+                            <m:e>
+                              <m:sSup>
+                                <m:sSupPr>
+                                  <m:ctrlPr>
+                                    <w:rPr>
+                                      <w:rFonts w:ascii="Cambria Math" w:eastAsiaTheme="minorEastAsia" w:hAnsi="Cambria Math"/>
+                                      <w:i/>
+                                    </w:rPr>
+                                  </m:ctrlPr>
+                                </m:sSupPr>
+                                <m:e>
+                                  <m:r>
+                                    <w:rPr>
+                                      <w:rFonts w:ascii="Cambria Math" w:eastAsiaTheme="minorEastAsia" w:hAnsi="Cambria Math"/>
+                                    </w:rPr>
+                                    <m:t>y</m:t>
+                                  </m:r>
+                                </m:e>
+                                <m:sup>
+                                  <m:r>
+                                    <w:rPr>
+                                      <w:rFonts w:ascii="Cambria Math" w:eastAsiaTheme="minorEastAsia" w:hAnsi="Cambria Math"/>
+                                    </w:rPr>
+                                    <m:t>i</m:t>
+                                  </m:r>
+                                </m:sup>
+                              </m:sSup>
+                              <m:r>
+                                <w:rPr>
+                                  <w:rFonts w:ascii="Cambria Math" w:eastAsiaTheme="minorEastAsia" w:hAnsi="Cambria Math"/>
+                                </w:rPr>
+                                <m:t>-f</m:t>
+                              </m:r>
+                              <m:d>
+                                <m:dPr>
+                                  <m:ctrlPr>
+                                    <w:rPr>
+                                      <w:rFonts w:ascii="Cambria Math" w:eastAsiaTheme="minorEastAsia" w:hAnsi="Cambria Math"/>
+                                      <w:i/>
+                                    </w:rPr>
+                                  </m:ctrlPr>
+                                </m:dPr>
+                                <m:e>
+                                  <m:sSup>
+                                    <m:sSupPr>
+                                      <m:ctrlPr>
+                                        <w:rPr>
+                                          <w:rFonts w:ascii="Cambria Math" w:eastAsiaTheme="minorEastAsia" w:hAnsi="Cambria Math"/>
+                                          <w:i/>
+                                        </w:rPr>
+                                      </m:ctrlPr>
+                                    </m:sSupPr>
+                                    <m:e>
+                                      <m:r>
+                                        <w:rPr>
+                                          <w:rFonts w:ascii="Cambria Math" w:eastAsiaTheme="minorEastAsia" w:hAnsi="Cambria Math"/>
+                                        </w:rPr>
+                                        <m:t>x</m:t>
+                                      </m:r>
+                                    </m:e>
+                                    <m:sup>
+                                      <m:r>
+                                        <w:rPr>
+                                          <w:rFonts w:ascii="Cambria Math" w:eastAsiaTheme="minorEastAsia" w:hAnsi="Cambria Math"/>
+                                        </w:rPr>
+                                        <m:t>i</m:t>
+                                      </m:r>
+                                    </m:sup>
+                                  </m:sSup>
+                                  <m:r>
+                                    <w:rPr>
+                                      <w:rFonts w:ascii="Cambria Math" w:eastAsiaTheme="minorEastAsia" w:hAnsi="Cambria Math"/>
+                                    </w:rPr>
+                                    <m:t>;θ</m:t>
+                                  </m:r>
+                                </m:e>
+                              </m:d>
+                            </m:e>
+                          </m:d>
+                        </m:e>
+                      </m:d>
+                    </m:e>
+                    <m:sub>
+                      <m:r>
+                        <w:rPr>
+                          <w:rFonts w:ascii="Cambria Math" w:eastAsiaTheme="minorEastAsia" w:hAnsi="Cambria Math"/>
+                        </w:rPr>
+                        <m:t>2</m:t>
+                      </m:r>
+                    </m:sub>
+                    <m:sup>
+                      <m:r>
+                        <w:rPr>
+                          <w:rFonts w:ascii="Cambria Math" w:eastAsiaTheme="minorEastAsia" w:hAnsi="Cambria Math"/>
+                        </w:rPr>
+                        <m:t>2</m:t>
+                      </m:r>
+                    </m:sup>
+                  </m:sSubSup>
+                  <m:r>
+                    <w:rPr>
+                      <w:rFonts w:ascii="Cambria Math" w:eastAsiaTheme="minorEastAsia" w:hAnsi="Cambria Math"/>
+                    </w:rPr>
+                    <m:t>)</m:t>
+                  </m:r>
+                </m:e>
+              </m:nary>
+            </m:e>
+          </m:d>
+        </m:oMath>
+      </m:oMathPara>
+    </w:p>
+    <w:p>
+      <w:pPr>
+        <w:rPr>
+          <w:rFonts w:eastAsiaTheme="minorEastAsia"/>
+        </w:rPr>
+      </w:pPr>
+    </w:p>
+    <w:p>
+      <w:pPr>
+        <w:rPr>
+          <w:rFonts w:eastAsiaTheme="minorEastAsia"/>
+        </w:rPr>
+      </w:pPr>
+    </w:p>
+    <w:p/>
     <w:sectPr>
       <w:pgSz w:w="12240" w:h="15840"/>
       <w:pgMar w:top="1417" w:right="1417" w:bottom="1417" w:left="1417" w:header="708" w:footer="708" w:gutter="0"/>
@@ -1198,7 +5191,6 @@
   <w:style w:type="character" w:default="1" w:styleId="DefaultParagraphFont">
     <w:name w:val="Default Paragraph Font"/>
     <w:uiPriority w:val="1"/>
-    <w:semiHidden/>
     <w:unhideWhenUsed/>
   </w:style>
   <w:style w:type="table" w:default="1" w:styleId="TableNormal">

</xml_diff>